<commit_message>
Created Login page with updated Document
</commit_message>
<xml_diff>
--- a/Contract Monthly Claim System/PART 1 Documentation.docx
+++ b/Contract Monthly Claim System/PART 1 Documentation.docx
@@ -3,12 +3,127 @@
 <w:document xmlns:wpc="http://schemas.microsoft.com/office/word/2010/wordprocessingCanvas" xmlns:cx="http://schemas.microsoft.com/office/drawing/2014/chartex" xmlns:cx1="http://schemas.microsoft.com/office/drawing/2015/9/8/chartex" xmlns:cx2="http://schemas.microsoft.com/office/drawing/2015/10/21/chartex" xmlns:cx3="http://schemas.microsoft.com/office/drawing/2016/5/9/chartex" xmlns:cx4="http://schemas.microsoft.com/office/drawing/2016/5/10/chartex" xmlns:cx5="http://schemas.microsoft.com/office/drawing/2016/5/11/chartex" xmlns:cx6="http://schemas.microsoft.com/office/drawing/2016/5/12/chartex" xmlns:cx7="http://schemas.microsoft.com/office/drawing/2016/5/13/chartex" xmlns:cx8="http://schemas.microsoft.com/office/drawing/2016/5/14/chartex" xmlns:mc="http://schemas.openxmlformats.org/markup-compatibility/2006" xmlns:aink="http://schemas.microsoft.com/office/drawing/2016/ink" xmlns:am3d="http://schemas.microsoft.com/office/drawing/2017/model3d" xmlns:o="urn:schemas-microsoft-com:office:office" xmlns:oel="http://schemas.microsoft.com/office/2019/extlst" xmlns:r="http://schemas.openxmlformats.org/officeDocument/2006/relationships" xmlns:m="http://schemas.openxmlformats.org/officeDocument/2006/math" xmlns:v="urn:schemas-microsoft-com:vml" xmlns:wp14="http://schemas.microsoft.com/office/word/2010/wordprocessingDrawing" xmlns:wp="http://schemas.openxmlformats.org/drawingml/2006/wordprocessingDrawing" xmlns:w10="urn:schemas-microsoft-com:office:word" xmlns:w="http://schemas.openxmlformats.org/wordprocessingml/2006/main" xmlns:w14="http://schemas.microsoft.com/office/word/2010/wordml" xmlns:w15="http://schemas.microsoft.com/office/word/2012/wordml" xmlns:w16cex="http://schemas.microsoft.com/office/word/2018/wordml/cex" xmlns:w16cid="http://schemas.microsoft.com/office/word/2016/wordml/cid" xmlns:w16="http://schemas.microsoft.com/office/word/2018/wordml" xmlns:w16du="http://schemas.microsoft.com/office/word/2023/wordml/word16du" xmlns:w16sdtdh="http://schemas.microsoft.com/office/word/2020/wordml/sdtdatahash" xmlns:w16sdtfl="http://schemas.microsoft.com/office/word/2024/wordml/sdtformatlock" xmlns:w16se="http://schemas.microsoft.com/office/word/2015/wordml/symex" xmlns:wpg="http://schemas.microsoft.com/office/word/2010/wordprocessingGroup" xmlns:wpi="http://schemas.microsoft.com/office/word/2010/wordprocessingInk" xmlns:wne="http://schemas.microsoft.com/office/word/2006/wordml" xmlns:wps="http://schemas.microsoft.com/office/word/2010/wordprocessingShape" mc:Ignorable="w14 w15 w16se w16cid w16 w16cex w16sdtdh w16sdtfl w16du wp14">
   <w:body>
     <w:p>
+      <w:pPr>
+        <w:spacing w:line="360" w:lineRule="auto"/>
+        <w:rPr>
+          <w:b/>
+          <w:bCs/>
+          <w:sz w:val="32"/>
+          <w:szCs w:val="32"/>
+        </w:rPr>
+      </w:pPr>
+      <w:r>
+        <w:rPr>
+          <w:b/>
+          <w:bCs/>
+          <w:sz w:val="32"/>
+          <w:szCs w:val="32"/>
+        </w:rPr>
+        <w:t>Ntando Nxumalo</w:t>
+      </w:r>
+    </w:p>
+    <w:p>
+      <w:pPr>
+        <w:spacing w:line="360" w:lineRule="auto"/>
+        <w:rPr>
+          <w:b/>
+          <w:bCs/>
+          <w:sz w:val="32"/>
+          <w:szCs w:val="32"/>
+        </w:rPr>
+      </w:pPr>
+      <w:r>
+        <w:rPr>
+          <w:b/>
+          <w:bCs/>
+          <w:sz w:val="32"/>
+          <w:szCs w:val="32"/>
+        </w:rPr>
+        <w:t>ST10456704</w:t>
+      </w:r>
+    </w:p>
+    <w:p>
+      <w:pPr>
+        <w:spacing w:line="360" w:lineRule="auto"/>
+        <w:rPr>
+          <w:b/>
+          <w:bCs/>
+          <w:sz w:val="32"/>
+          <w:szCs w:val="32"/>
+        </w:rPr>
+      </w:pPr>
+      <w:r>
+        <w:rPr>
+          <w:b/>
+          <w:bCs/>
+          <w:sz w:val="32"/>
+          <w:szCs w:val="32"/>
+        </w:rPr>
+        <w:t>PROG6212</w:t>
+      </w:r>
+    </w:p>
+    <w:p>
+      <w:pPr>
+        <w:spacing w:line="360" w:lineRule="auto"/>
+        <w:rPr>
+          <w:b/>
+          <w:bCs/>
+          <w:sz w:val="32"/>
+          <w:szCs w:val="32"/>
+        </w:rPr>
+      </w:pPr>
+      <w:r>
+        <w:rPr>
+          <w:b/>
+          <w:bCs/>
+          <w:sz w:val="32"/>
+          <w:szCs w:val="32"/>
+        </w:rPr>
+        <w:t>PROG POE PART 1</w:t>
+      </w:r>
+    </w:p>
+    <w:p>
+      <w:pPr>
+        <w:spacing w:line="360" w:lineRule="auto"/>
+        <w:rPr>
+          <w:b/>
+          <w:bCs/>
+          <w:sz w:val="32"/>
+          <w:szCs w:val="32"/>
+        </w:rPr>
+      </w:pPr>
+    </w:p>
+    <w:p>
+      <w:pPr>
+        <w:spacing w:line="360" w:lineRule="auto"/>
+        <w:rPr>
+          <w:b/>
+          <w:bCs/>
+          <w:sz w:val="32"/>
+          <w:szCs w:val="32"/>
+        </w:rPr>
+      </w:pPr>
+      <w:r>
+        <w:rPr>
+          <w:b/>
+          <w:bCs/>
+          <w:sz w:val="32"/>
+          <w:szCs w:val="32"/>
+        </w:rPr>
+        <w:t>REPORT</w:t>
+      </w:r>
+    </w:p>
+    <w:p>
+      <w:pPr>
+        <w:spacing w:line="360" w:lineRule="auto"/>
+      </w:pPr>
       <w:r>
         <w:t>PART 1 Documentation</w:t>
       </w:r>
     </w:p>
     <w:p>
       <w:pPr>
+        <w:spacing w:line="360" w:lineRule="auto"/>
         <w:rPr>
           <w:b/>
           <w:bCs/>
@@ -23,6 +138,9 @@
       </w:r>
     </w:p>
     <w:p>
+      <w:pPr>
+        <w:spacing w:line="360" w:lineRule="auto"/>
+      </w:pPr>
       <w:r>
         <w:t>The Contract Monthly Claim System (CMCS) is a</w:t>
       </w:r>
@@ -30,222 +148,200 @@
         <w:t xml:space="preserve"> System that is there</w:t>
       </w:r>
       <w:r>
-        <w:t xml:space="preserve"> to make life easier for independent contractor lecturers by simplifying how they submit, approve, and manage monthly claims. For this first phase, I’m focusing on laying the groundwork—planning the project and building a prototype using the MVC design pattern in ASP.NET Core. This document covers my design decisions, database setup, assumptions, project timeline, and the initial GUI </w:t>
-      </w:r>
-      <w:proofErr w:type="spellStart"/>
-      <w:r>
-        <w:t>mockups</w:t>
-      </w:r>
-      <w:proofErr w:type="spellEnd"/>
-      <w:r>
-        <w:t>.</w:t>
-      </w:r>
-    </w:p>
-    <w:p>
-      <w:pPr>
-        <w:rPr>
-          <w:b/>
-          <w:bCs/>
-        </w:rPr>
-      </w:pPr>
-      <w:r>
-        <w:rPr>
-          <w:b/>
-          <w:bCs/>
-        </w:rPr>
-        <w:t>2. Why I Chose This Approach</w:t>
-      </w:r>
-    </w:p>
-    <w:p>
-      <w:r>
-        <w:t xml:space="preserve">I went with the </w:t>
-      </w:r>
-      <w:r>
-        <w:rPr>
-          <w:b/>
-          <w:bCs/>
-        </w:rPr>
-        <w:t>Model-View-Controller (MVC)</w:t>
-      </w:r>
-      <w:r>
-        <w:t xml:space="preserve"> pattern because it keeps things organized. It splits the database logic (Model), the user interface (View), and the behind-the-scenes processing (Controller) into separate pieces. This makes the system easier to maintain, scale, and troubleshoot down the line.</w:t>
-      </w:r>
-    </w:p>
-    <w:p>
-      <w:r>
-        <w:rPr>
-          <w:b/>
-          <w:bCs/>
-        </w:rPr>
-        <w:t>Database Setup</w:t>
-      </w:r>
-      <w:r>
-        <w:t xml:space="preserve"> The database revolves around four core components:</w:t>
+        <w:t xml:space="preserve"> to make life easier for independent contractor lecturers by simplifying how they submit, approve, and manage monthly claims. For this first phase, I’m focusing on laying the groundwork—planning the project and building a prototype using the MVC design pattern in ASP.NET Core. This document covers my design decisions, database setup, assumptions, project timeline, and the initial GUI mockups.</w:t>
+      </w:r>
+    </w:p>
+    <w:p>
+      <w:pPr>
+        <w:spacing w:line="360" w:lineRule="auto"/>
+      </w:pPr>
+    </w:p>
+    <w:p>
+      <w:pPr>
+        <w:spacing w:line="360" w:lineRule="auto"/>
+        <w:rPr>
+          <w:b/>
+          <w:bCs/>
+        </w:rPr>
+      </w:pPr>
+      <w:r>
+        <w:rPr>
+          <w:b/>
+          <w:bCs/>
+        </w:rPr>
+        <w:t>2.Objective</w:t>
+      </w:r>
+    </w:p>
+    <w:p>
+      <w:pPr>
+        <w:spacing w:line="360" w:lineRule="auto"/>
+      </w:pPr>
+      <w:r>
+        <w:t>The Contract Monthly Claim System (CMCS) aims to make life easier for lecturers and admins by:</w:t>
       </w:r>
     </w:p>
     <w:p>
       <w:pPr>
         <w:numPr>
           <w:ilvl w:val="0"/>
-          <w:numId w:val="2"/>
+          <w:numId w:val="11"/>
         </w:numPr>
-      </w:pPr>
-      <w:r>
-        <w:rPr>
-          <w:b/>
-          <w:bCs/>
-        </w:rPr>
-        <w:t>Lecturer</w:t>
-      </w:r>
-      <w:r>
-        <w:t>: Stores details like name, email, and banking info.</w:t>
+        <w:spacing w:line="360" w:lineRule="auto"/>
+      </w:pPr>
+      <w:r>
+        <w:t>Simplifying how claims are submitted and approved, cutting down on hassle.</w:t>
       </w:r>
     </w:p>
     <w:p>
       <w:pPr>
         <w:numPr>
           <w:ilvl w:val="0"/>
-          <w:numId w:val="2"/>
+          <w:numId w:val="11"/>
         </w:numPr>
-      </w:pPr>
-      <w:r>
-        <w:rPr>
-          <w:b/>
-          <w:bCs/>
-        </w:rPr>
-        <w:t>Claim</w:t>
-      </w:r>
-      <w:r>
-        <w:t>: Tracks claim details, including hours worked, hourly rate, total amount, and approval status.</w:t>
+        <w:spacing w:line="360" w:lineRule="auto"/>
+      </w:pPr>
+      <w:r>
+        <w:t>Keeping everyone in the loop with clear, trackable claim statuses from start to finish.</w:t>
       </w:r>
     </w:p>
     <w:p>
       <w:pPr>
         <w:numPr>
           <w:ilvl w:val="0"/>
-          <w:numId w:val="2"/>
+          <w:numId w:val="11"/>
         </w:numPr>
-      </w:pPr>
-      <w:r>
-        <w:rPr>
-          <w:b/>
-          <w:bCs/>
-        </w:rPr>
-        <w:t>Document</w:t>
-      </w:r>
-      <w:r>
-        <w:t>: Manages uploaded supporting files, with their file paths and upload dates.</w:t>
+        <w:spacing w:line="360" w:lineRule="auto"/>
+      </w:pPr>
+      <w:r>
+        <w:t>Boosting efficiency with role-based access, so lecturers and admins can focus on their tasks without extra headaches.</w:t>
+      </w:r>
+    </w:p>
+    <w:p>
+      <w:pPr>
+        <w:spacing w:line="360" w:lineRule="auto"/>
+      </w:pPr>
+    </w:p>
+    <w:p>
+      <w:pPr>
+        <w:spacing w:line="360" w:lineRule="auto"/>
+        <w:rPr>
+          <w:b/>
+          <w:bCs/>
+        </w:rPr>
+      </w:pPr>
+      <w:r>
+        <w:rPr>
+          <w:b/>
+          <w:bCs/>
+        </w:rPr>
+        <w:lastRenderedPageBreak/>
+        <w:t>3</w:t>
+      </w:r>
+      <w:r>
+        <w:rPr>
+          <w:b/>
+          <w:bCs/>
+        </w:rPr>
+        <w:t>. Roles</w:t>
+      </w:r>
+    </w:p>
+    <w:p>
+      <w:pPr>
+        <w:spacing w:line="360" w:lineRule="auto"/>
+      </w:pPr>
+      <w:r>
+        <w:t>The system involves three main user roles:</w:t>
       </w:r>
     </w:p>
     <w:p>
       <w:pPr>
         <w:numPr>
           <w:ilvl w:val="0"/>
-          <w:numId w:val="2"/>
+          <w:numId w:val="12"/>
         </w:numPr>
-      </w:pPr>
-      <w:proofErr w:type="spellStart"/>
-      <w:r>
-        <w:rPr>
-          <w:b/>
-          <w:bCs/>
-        </w:rPr>
-        <w:t>UserRole</w:t>
-      </w:r>
-      <w:proofErr w:type="spellEnd"/>
-      <w:r>
-        <w:t>: Defines user types (Lecturer, Coordinator, Manager) to control access levels.</w:t>
-      </w:r>
-    </w:p>
-    <w:p>
-      <w:r>
-        <w:rPr>
-          <w:b/>
-          <w:bCs/>
-        </w:rPr>
-        <w:t>How They Connect</w:t>
-      </w:r>
-      <w:r>
-        <w:t>:</w:t>
+        <w:spacing w:line="360" w:lineRule="auto"/>
+      </w:pPr>
+      <w:r>
+        <w:rPr>
+          <w:b/>
+          <w:bCs/>
+        </w:rPr>
+        <w:t>Lecturer</w:t>
+      </w:r>
+      <w:r>
+        <w:t>: Submits monthly claims and uploads supporting documents.</w:t>
       </w:r>
     </w:p>
     <w:p>
       <w:pPr>
         <w:numPr>
           <w:ilvl w:val="0"/>
-          <w:numId w:val="3"/>
+          <w:numId w:val="12"/>
         </w:numPr>
-      </w:pPr>
-      <w:r>
-        <w:t>A single Lecturer can submit multiple Claims.</w:t>
+        <w:spacing w:line="360" w:lineRule="auto"/>
+      </w:pPr>
+      <w:r>
+        <w:rPr>
+          <w:b/>
+          <w:bCs/>
+        </w:rPr>
+        <w:t>Programme Coordinator</w:t>
+      </w:r>
+      <w:r>
+        <w:t>: Reviews submitted claims and either approves or rejects them.</w:t>
       </w:r>
     </w:p>
     <w:p>
       <w:pPr>
         <w:numPr>
           <w:ilvl w:val="0"/>
-          <w:numId w:val="3"/>
+          <w:numId w:val="12"/>
         </w:numPr>
-      </w:pPr>
-      <w:r>
-        <w:t>Each Claim can include several Documents.</w:t>
-      </w:r>
-    </w:p>
-    <w:p>
-      <w:pPr>
-        <w:numPr>
-          <w:ilvl w:val="0"/>
-          <w:numId w:val="3"/>
-        </w:numPr>
-      </w:pPr>
-      <w:r>
-        <w:t xml:space="preserve">Every Lecturer is tied to a specific </w:t>
-      </w:r>
-      <w:proofErr w:type="spellStart"/>
-      <w:r>
-        <w:t>UserRole</w:t>
-      </w:r>
-      <w:proofErr w:type="spellEnd"/>
-      <w:r>
-        <w:t xml:space="preserve"> for access control.</w:t>
-      </w:r>
-    </w:p>
-    <w:p>
-      <w:r>
-        <w:rPr>
-          <w:b/>
-          <w:bCs/>
-        </w:rPr>
-        <w:t>GUI Design</w:t>
-      </w:r>
-      <w:r>
-        <w:t xml:space="preserve"> I designed the interface to be intuitive and </w:t>
-      </w:r>
-      <w:proofErr w:type="gramStart"/>
-      <w:r>
-        <w:t>role-specific</w:t>
-      </w:r>
-      <w:proofErr w:type="gramEnd"/>
-      <w:r>
-        <w:t>. Lecturers get a straightforward form to submit claims and upload documents. Coordinators see a clean list of pending claims with options to approve or reject them. Managers have a dashboard to keep tabs on all claim statuses. My goal was to make navigation feel natural and tailored to each user’s needs.</w:t>
-      </w:r>
-    </w:p>
-    <w:p>
-      <w:pPr>
-        <w:rPr>
-          <w:b/>
-          <w:bCs/>
-        </w:rPr>
-      </w:pPr>
-      <w:r>
-        <w:rPr>
-          <w:b/>
-          <w:bCs/>
-        </w:rPr>
-        <w:t>3. Assumptions and Limitations</w:t>
-      </w:r>
-    </w:p>
-    <w:p>
+        <w:spacing w:line="360" w:lineRule="auto"/>
+      </w:pPr>
+      <w:r>
+        <w:rPr>
+          <w:b/>
+          <w:bCs/>
+        </w:rPr>
+        <w:t>Academic Manager</w:t>
+      </w:r>
+      <w:r>
+        <w:t>: Provides oversight, final approvals, and access to claim summaries.</w:t>
+      </w:r>
+    </w:p>
+    <w:p>
+      <w:pPr>
+        <w:spacing w:line="360" w:lineRule="auto"/>
+      </w:pPr>
+    </w:p>
+    <w:p>
+      <w:pPr>
+        <w:spacing w:line="360" w:lineRule="auto"/>
+        <w:rPr>
+          <w:b/>
+          <w:bCs/>
+        </w:rPr>
+      </w:pPr>
+      <w:r>
+        <w:rPr>
+          <w:b/>
+          <w:bCs/>
+        </w:rPr>
+        <w:t>4</w:t>
+      </w:r>
+      <w:r>
+        <w:rPr>
+          <w:b/>
+          <w:bCs/>
+        </w:rPr>
+        <w:t>. Assumptions and Limitations</w:t>
+      </w:r>
+    </w:p>
+    <w:p>
+      <w:pPr>
+        <w:spacing w:line="360" w:lineRule="auto"/>
+      </w:pPr>
       <w:r>
         <w:rPr>
           <w:b/>
@@ -263,6 +359,7 @@
           <w:ilvl w:val="0"/>
           <w:numId w:val="4"/>
         </w:numPr>
+        <w:spacing w:line="360" w:lineRule="auto"/>
       </w:pPr>
       <w:r>
         <w:t>Lecturers are already registered and can log in to submit claims.</w:t>
@@ -274,13 +371,16 @@
           <w:ilvl w:val="0"/>
           <w:numId w:val="4"/>
         </w:numPr>
-      </w:pPr>
-      <w:r>
-        <w:lastRenderedPageBreak/>
+        <w:spacing w:line="360" w:lineRule="auto"/>
+      </w:pPr>
+      <w:r>
         <w:t>HR sets the hourly rates, so lecturers don’t have to input them manually.</w:t>
       </w:r>
     </w:p>
     <w:p>
+      <w:pPr>
+        <w:spacing w:line="360" w:lineRule="auto"/>
+      </w:pPr>
       <w:r>
         <w:rPr>
           <w:b/>
@@ -298,6 +398,7 @@
           <w:ilvl w:val="0"/>
           <w:numId w:val="5"/>
         </w:numPr>
+        <w:spacing w:line="360" w:lineRule="auto"/>
       </w:pPr>
       <w:r>
         <w:t>Only PDF, DOCX, and XLSX files are allowed for document uploads.</w:t>
@@ -309,6 +410,7 @@
           <w:ilvl w:val="0"/>
           <w:numId w:val="5"/>
         </w:numPr>
+        <w:spacing w:line="360" w:lineRule="auto"/>
       </w:pPr>
       <w:r>
         <w:t>For now, the prototype is just the front-end—there’s no database connection yet.</w:t>
@@ -316,54 +418,515 @@
     </w:p>
     <w:p>
       <w:pPr>
-        <w:rPr>
-          <w:b/>
-          <w:bCs/>
-        </w:rPr>
-      </w:pPr>
-      <w:r>
-        <w:rPr>
-          <w:b/>
-          <w:bCs/>
-        </w:rPr>
-        <w:t>4. UML Class Diagram</w:t>
-      </w:r>
-    </w:p>
-    <w:p>
-      <w:r>
-        <w:t xml:space="preserve">(Insert UML diagram image in </w:t>
-      </w:r>
-      <w:r>
-        <w:t>my</w:t>
-      </w:r>
-      <w:r>
-        <w:t xml:space="preserve"> final report.) The UML diagram maps out the database structure, showing how the Lecturer, Claim, Document, and </w:t>
-      </w:r>
-      <w:proofErr w:type="spellStart"/>
-      <w:r>
+        <w:spacing w:line="360" w:lineRule="auto"/>
+      </w:pPr>
+    </w:p>
+    <w:p>
+      <w:pPr>
+        <w:spacing w:line="360" w:lineRule="auto"/>
+        <w:rPr>
+          <w:b/>
+          <w:bCs/>
+        </w:rPr>
+      </w:pPr>
+      <w:r>
+        <w:rPr>
+          <w:b/>
+          <w:bCs/>
+        </w:rPr>
+        <w:t>5</w:t>
+      </w:r>
+      <w:r>
+        <w:rPr>
+          <w:b/>
+          <w:bCs/>
+        </w:rPr>
+        <w:t>. System Workflow</w:t>
+      </w:r>
+    </w:p>
+    <w:p>
+      <w:pPr>
+        <w:numPr>
+          <w:ilvl w:val="0"/>
+          <w:numId w:val="13"/>
+        </w:numPr>
+        <w:spacing w:line="360" w:lineRule="auto"/>
+      </w:pPr>
+      <w:r>
+        <w:t xml:space="preserve">A </w:t>
+      </w:r>
+      <w:r>
+        <w:rPr>
+          <w:b/>
+          <w:bCs/>
+        </w:rPr>
+        <w:t>Lecturer</w:t>
+      </w:r>
+      <w:r>
+        <w:t xml:space="preserve"> submits a claim form with hours worked and uploads documents.</w:t>
+      </w:r>
+    </w:p>
+    <w:p>
+      <w:pPr>
+        <w:numPr>
+          <w:ilvl w:val="0"/>
+          <w:numId w:val="13"/>
+        </w:numPr>
+        <w:spacing w:line="360" w:lineRule="auto"/>
+      </w:pPr>
+      <w:r>
+        <w:t xml:space="preserve">The </w:t>
+      </w:r>
+      <w:r>
+        <w:rPr>
+          <w:b/>
+          <w:bCs/>
+        </w:rPr>
+        <w:t>Claim</w:t>
+      </w:r>
+      <w:r>
+        <w:t xml:space="preserve"> enters a “Pending” state.</w:t>
+      </w:r>
+    </w:p>
+    <w:p>
+      <w:pPr>
+        <w:numPr>
+          <w:ilvl w:val="0"/>
+          <w:numId w:val="13"/>
+        </w:numPr>
+        <w:spacing w:line="360" w:lineRule="auto"/>
+      </w:pPr>
+      <w:r>
+        <w:t xml:space="preserve">The </w:t>
+      </w:r>
+      <w:r>
+        <w:rPr>
+          <w:b/>
+          <w:bCs/>
+        </w:rPr>
+        <w:t>Coordinator</w:t>
+      </w:r>
+      <w:r>
+        <w:t xml:space="preserve"> reviews the claim and either approves or rejects it.</w:t>
+      </w:r>
+    </w:p>
+    <w:p>
+      <w:pPr>
+        <w:numPr>
+          <w:ilvl w:val="0"/>
+          <w:numId w:val="13"/>
+        </w:numPr>
+        <w:spacing w:line="360" w:lineRule="auto"/>
+      </w:pPr>
+      <w:r>
+        <w:t xml:space="preserve">Approved claims move forward to the </w:t>
+      </w:r>
+      <w:r>
+        <w:rPr>
+          <w:b/>
+          <w:bCs/>
+        </w:rPr>
+        <w:t>Manager</w:t>
+      </w:r>
+      <w:r>
+        <w:t xml:space="preserve"> for final validation and tracking.</w:t>
+      </w:r>
+    </w:p>
+    <w:p>
+      <w:pPr>
+        <w:numPr>
+          <w:ilvl w:val="0"/>
+          <w:numId w:val="13"/>
+        </w:numPr>
+        <w:spacing w:line="360" w:lineRule="auto"/>
+      </w:pPr>
+      <w:r>
+        <w:t>Documents remain linked to each claim for reference and auditing.</w:t>
+      </w:r>
+    </w:p>
+    <w:p>
+      <w:pPr>
+        <w:spacing w:line="360" w:lineRule="auto"/>
+      </w:pPr>
+      <w:r>
+        <w:t>This workflow ensures accountability, consistency, and traceability throughout the claim process.</w:t>
+      </w:r>
+    </w:p>
+    <w:p>
+      <w:pPr>
+        <w:spacing w:line="360" w:lineRule="auto"/>
+      </w:pPr>
+    </w:p>
+    <w:p>
+      <w:pPr>
+        <w:spacing w:line="360" w:lineRule="auto"/>
+        <w:rPr>
+          <w:b/>
+          <w:bCs/>
+        </w:rPr>
+      </w:pPr>
+      <w:r>
+        <w:rPr>
+          <w:b/>
+          <w:bCs/>
+        </w:rPr>
+        <w:t>6</w:t>
+      </w:r>
+      <w:r>
+        <w:rPr>
+          <w:b/>
+          <w:bCs/>
+        </w:rPr>
+        <w:t>. UML Class Diagram</w:t>
+      </w:r>
+    </w:p>
+    <w:p>
+      <w:pPr>
+        <w:spacing w:line="360" w:lineRule="auto"/>
+      </w:pPr>
+      <w:r>
+        <w:t>The Contract Monthly Claim System (CMCS) is a user-friendly database design for managing lecturers' claims. It has four main components: Lecturers (who file claims), Claims (the payment requests), Documents (files supporting each claim), and User Roles (like Lecturer, Coordinator, or Manager to control access). A lecturer can submit multiple claims, each with several documents attached. Roles are assigned to lecturers to manage permissions, with one role covering multiple people. The system stores key details for each component and links them to keep data organized, secure, and consistent. It’s built to scale easily, ensuring smooth and accurate claim processing for everyone involved.</w:t>
+      </w:r>
+    </w:p>
+    <w:p>
+      <w:pPr>
+        <w:spacing w:line="360" w:lineRule="auto"/>
+      </w:pPr>
+      <w:r>
+        <w:rPr>
+          <w:noProof/>
+        </w:rPr>
+        <w:drawing>
+          <wp:inline distT="0" distB="0" distL="0" distR="0" wp14:anchorId="7ADB19A0" wp14:editId="6D529CB9">
+            <wp:extent cx="5731510" cy="4163695"/>
+            <wp:effectExtent l="0" t="0" r="2540" b="8255"/>
+            <wp:docPr id="1262768979" name="Picture 1"/>
+            <wp:cNvGraphicFramePr>
+              <a:graphicFrameLocks xmlns:a="http://schemas.openxmlformats.org/drawingml/2006/main" noChangeAspect="1"/>
+            </wp:cNvGraphicFramePr>
+            <a:graphic xmlns:a="http://schemas.openxmlformats.org/drawingml/2006/main">
+              <a:graphicData uri="http://schemas.openxmlformats.org/drawingml/2006/picture">
+                <pic:pic xmlns:pic="http://schemas.openxmlformats.org/drawingml/2006/picture">
+                  <pic:nvPicPr>
+                    <pic:cNvPr id="1262768979" name=""/>
+                    <pic:cNvPicPr/>
+                  </pic:nvPicPr>
+                  <pic:blipFill>
+                    <a:blip r:embed="rId5"/>
+                    <a:stretch>
+                      <a:fillRect/>
+                    </a:stretch>
+                  </pic:blipFill>
+                  <pic:spPr>
+                    <a:xfrm>
+                      <a:off x="0" y="0"/>
+                      <a:ext cx="5731510" cy="4163695"/>
+                    </a:xfrm>
+                    <a:prstGeom prst="rect">
+                      <a:avLst/>
+                    </a:prstGeom>
+                  </pic:spPr>
+                </pic:pic>
+              </a:graphicData>
+            </a:graphic>
+          </wp:inline>
+        </w:drawing>
+      </w:r>
+    </w:p>
+    <w:p>
+      <w:pPr>
+        <w:spacing w:line="360" w:lineRule="auto"/>
+        <w:rPr>
+          <w:b/>
+          <w:bCs/>
+        </w:rPr>
+      </w:pPr>
+      <w:r>
+        <w:rPr>
+          <w:b/>
+          <w:bCs/>
+        </w:rPr>
+        <w:t>Relationship</w:t>
+      </w:r>
+    </w:p>
+    <w:p>
+      <w:pPr>
+        <w:pStyle w:val="ListParagraph"/>
+        <w:numPr>
+          <w:ilvl w:val="0"/>
+          <w:numId w:val="10"/>
+        </w:numPr>
+        <w:spacing w:line="360" w:lineRule="auto"/>
+      </w:pPr>
+      <w:r>
+        <w:t xml:space="preserve">One </w:t>
+      </w:r>
+      <w:r>
+        <w:rPr>
+          <w:b/>
+          <w:bCs/>
+        </w:rPr>
+        <w:t>Lecturer</w:t>
+      </w:r>
+      <w:r>
+        <w:t xml:space="preserve"> can make many </w:t>
+      </w:r>
+      <w:r>
+        <w:rPr>
+          <w:b/>
+          <w:bCs/>
+        </w:rPr>
+        <w:t>Claims</w:t>
+      </w:r>
+      <w:r>
+        <w:t xml:space="preserve"> (1..*).</w:t>
+      </w:r>
+    </w:p>
+    <w:p>
+      <w:pPr>
+        <w:pStyle w:val="ListParagraph"/>
+        <w:numPr>
+          <w:ilvl w:val="0"/>
+          <w:numId w:val="10"/>
+        </w:numPr>
+        <w:spacing w:line="360" w:lineRule="auto"/>
+      </w:pPr>
+      <w:r>
+        <w:t xml:space="preserve">One </w:t>
+      </w:r>
+      <w:r>
+        <w:rPr>
+          <w:b/>
+          <w:bCs/>
+        </w:rPr>
+        <w:t>Claim</w:t>
+      </w:r>
+      <w:r>
+        <w:t xml:space="preserve"> can have many </w:t>
+      </w:r>
+      <w:r>
+        <w:rPr>
+          <w:b/>
+          <w:bCs/>
+        </w:rPr>
+        <w:t>Documents</w:t>
+      </w:r>
+      <w:r>
+        <w:t xml:space="preserve"> (1..*).</w:t>
+      </w:r>
+    </w:p>
+    <w:p>
+      <w:pPr>
+        <w:pStyle w:val="ListParagraph"/>
+        <w:numPr>
+          <w:ilvl w:val="0"/>
+          <w:numId w:val="10"/>
+        </w:numPr>
+        <w:spacing w:line="360" w:lineRule="auto"/>
+      </w:pPr>
+      <w:r>
+        <w:lastRenderedPageBreak/>
+        <w:t xml:space="preserve">One </w:t>
+      </w:r>
+      <w:r>
+        <w:rPr>
+          <w:b/>
+          <w:bCs/>
+        </w:rPr>
         <w:t>UserRole</w:t>
       </w:r>
-      <w:proofErr w:type="spellEnd"/>
-      <w:r>
-        <w:t xml:space="preserve"> entities are structured and linked.</w:t>
-      </w:r>
-    </w:p>
-    <w:p>
-      <w:pPr>
-        <w:rPr>
-          <w:b/>
-          <w:bCs/>
-        </w:rPr>
-      </w:pPr>
-      <w:r>
-        <w:rPr>
-          <w:b/>
-          <w:bCs/>
-        </w:rPr>
-        <w:t>5. Project Timeline</w:t>
-      </w:r>
-    </w:p>
-    <w:p>
+      <w:r>
+        <w:t xml:space="preserve"> can be assigned to many </w:t>
+      </w:r>
+      <w:r>
+        <w:rPr>
+          <w:b/>
+          <w:bCs/>
+        </w:rPr>
+        <w:t>Lecturers</w:t>
+      </w:r>
+      <w:r>
+        <w:t xml:space="preserve"> (1..*).</w:t>
+      </w:r>
+    </w:p>
+    <w:p>
+      <w:pPr>
+        <w:spacing w:line="360" w:lineRule="auto"/>
+        <w:rPr>
+          <w:b/>
+          <w:bCs/>
+        </w:rPr>
+      </w:pPr>
+      <w:r>
+        <w:rPr>
+          <w:b/>
+          <w:bCs/>
+        </w:rPr>
+        <w:t>7</w:t>
+      </w:r>
+      <w:r>
+        <w:rPr>
+          <w:b/>
+          <w:bCs/>
+        </w:rPr>
+        <w:t>. Requirement Gathering</w:t>
+      </w:r>
+    </w:p>
+    <w:p>
+      <w:pPr>
+        <w:spacing w:line="360" w:lineRule="auto"/>
+      </w:pPr>
+      <w:r>
+        <w:t>The following requirements were identified for the prototype:</w:t>
+      </w:r>
+    </w:p>
+    <w:p>
+      <w:pPr>
+        <w:numPr>
+          <w:ilvl w:val="0"/>
+          <w:numId w:val="14"/>
+        </w:numPr>
+        <w:spacing w:line="360" w:lineRule="auto"/>
+      </w:pPr>
+      <w:r>
+        <w:rPr>
+          <w:b/>
+          <w:bCs/>
+        </w:rPr>
+        <w:t>Functional Requirements</w:t>
+      </w:r>
+      <w:r>
+        <w:t>:</w:t>
+      </w:r>
+    </w:p>
+    <w:p>
+      <w:pPr>
+        <w:numPr>
+          <w:ilvl w:val="1"/>
+          <w:numId w:val="14"/>
+        </w:numPr>
+        <w:spacing w:line="360" w:lineRule="auto"/>
+      </w:pPr>
+      <w:r>
+        <w:t>Lecturers can submit claims and upload supporting documents.</w:t>
+      </w:r>
+    </w:p>
+    <w:p>
+      <w:pPr>
+        <w:numPr>
+          <w:ilvl w:val="1"/>
+          <w:numId w:val="14"/>
+        </w:numPr>
+        <w:spacing w:line="360" w:lineRule="auto"/>
+      </w:pPr>
+      <w:r>
+        <w:t>Coordinators can approve or reject claims.</w:t>
+      </w:r>
+    </w:p>
+    <w:p>
+      <w:pPr>
+        <w:numPr>
+          <w:ilvl w:val="1"/>
+          <w:numId w:val="14"/>
+        </w:numPr>
+        <w:spacing w:line="360" w:lineRule="auto"/>
+      </w:pPr>
+      <w:r>
+        <w:t>Managers can track claim statuses.</w:t>
+      </w:r>
+    </w:p>
+    <w:p>
+      <w:pPr>
+        <w:numPr>
+          <w:ilvl w:val="0"/>
+          <w:numId w:val="14"/>
+        </w:numPr>
+        <w:spacing w:line="360" w:lineRule="auto"/>
+      </w:pPr>
+      <w:r>
+        <w:rPr>
+          <w:b/>
+          <w:bCs/>
+        </w:rPr>
+        <w:t>Non-Functional Requirements</w:t>
+      </w:r>
+      <w:r>
+        <w:t>:</w:t>
+      </w:r>
+    </w:p>
+    <w:p>
+      <w:pPr>
+        <w:numPr>
+          <w:ilvl w:val="1"/>
+          <w:numId w:val="14"/>
+        </w:numPr>
+        <w:spacing w:line="360" w:lineRule="auto"/>
+      </w:pPr>
+      <w:r>
+        <w:t>The system should be user-friendly and intuitive.</w:t>
+      </w:r>
+    </w:p>
+    <w:p>
+      <w:pPr>
+        <w:numPr>
+          <w:ilvl w:val="1"/>
+          <w:numId w:val="14"/>
+        </w:numPr>
+        <w:spacing w:line="360" w:lineRule="auto"/>
+      </w:pPr>
+      <w:r>
+        <w:t>It must be scalable for future enhancements.</w:t>
+      </w:r>
+    </w:p>
+    <w:p>
+      <w:pPr>
+        <w:numPr>
+          <w:ilvl w:val="1"/>
+          <w:numId w:val="14"/>
+        </w:numPr>
+        <w:spacing w:line="360" w:lineRule="auto"/>
+      </w:pPr>
+      <w:r>
+        <w:t>It should ensure data consistency and security.</w:t>
+      </w:r>
+    </w:p>
+    <w:p>
+      <w:pPr>
+        <w:spacing w:line="360" w:lineRule="auto"/>
+      </w:pPr>
+    </w:p>
+    <w:p>
+      <w:pPr>
+        <w:spacing w:line="360" w:lineRule="auto"/>
+      </w:pPr>
+    </w:p>
+    <w:p>
+      <w:pPr>
+        <w:spacing w:line="360" w:lineRule="auto"/>
+        <w:rPr>
+          <w:b/>
+          <w:bCs/>
+        </w:rPr>
+      </w:pPr>
+      <w:r>
+        <w:rPr>
+          <w:b/>
+          <w:bCs/>
+        </w:rPr>
+        <w:t>8</w:t>
+      </w:r>
+      <w:r>
+        <w:rPr>
+          <w:b/>
+          <w:bCs/>
+        </w:rPr>
+        <w:t>. Project Timeline</w:t>
+      </w:r>
+    </w:p>
+    <w:p>
+      <w:pPr>
+        <w:spacing w:line="360" w:lineRule="auto"/>
+      </w:pPr>
       <w:r>
         <w:t>I’ve broken the work into weekly tasks to stay on track:</w:t>
       </w:r>
@@ -374,6 +937,7 @@
           <w:ilvl w:val="0"/>
           <w:numId w:val="6"/>
         </w:numPr>
+        <w:spacing w:line="360" w:lineRule="auto"/>
       </w:pPr>
       <w:r>
         <w:rPr>
@@ -392,6 +956,7 @@
           <w:ilvl w:val="0"/>
           <w:numId w:val="6"/>
         </w:numPr>
+        <w:spacing w:line="360" w:lineRule="auto"/>
       </w:pPr>
       <w:r>
         <w:rPr>
@@ -410,6 +975,7 @@
           <w:ilvl w:val="0"/>
           <w:numId w:val="6"/>
         </w:numPr>
+        <w:spacing w:line="360" w:lineRule="auto"/>
       </w:pPr>
       <w:r>
         <w:rPr>
@@ -428,6 +994,7 @@
           <w:ilvl w:val="0"/>
           <w:numId w:val="6"/>
         </w:numPr>
+        <w:spacing w:line="360" w:lineRule="auto"/>
       </w:pPr>
       <w:r>
         <w:rPr>
@@ -437,15 +1004,7 @@
         <w:t>Week 4</w:t>
       </w:r>
       <w:r>
-        <w:t xml:space="preserve">: Finish the Coordinator and Manager interface </w:t>
-      </w:r>
-      <w:proofErr w:type="spellStart"/>
-      <w:r>
-        <w:t>mockups</w:t>
-      </w:r>
-      <w:proofErr w:type="spellEnd"/>
-      <w:r>
-        <w:t>.</w:t>
+        <w:t>: Finish the Coordinator and Manager interface mockups.</w:t>
       </w:r>
     </w:p>
     <w:p>
@@ -454,6 +1013,7 @@
           <w:ilvl w:val="0"/>
           <w:numId w:val="6"/>
         </w:numPr>
+        <w:spacing w:line="360" w:lineRule="auto"/>
       </w:pPr>
       <w:r>
         <w:rPr>
@@ -467,26 +1027,248 @@
       </w:r>
     </w:p>
     <w:p>
+      <w:pPr>
+        <w:spacing w:line="360" w:lineRule="auto"/>
+      </w:pPr>
       <w:r>
         <w:t>This schedule keeps things manageable and ensures I meet deadlines.</w:t>
       </w:r>
     </w:p>
     <w:p>
       <w:pPr>
-        <w:rPr>
-          <w:b/>
-          <w:bCs/>
-        </w:rPr>
-      </w:pPr>
-      <w:r>
-        <w:rPr>
-          <w:b/>
-          <w:bCs/>
-        </w:rPr>
-        <w:t>6. GUI Prototype</w:t>
-      </w:r>
-    </w:p>
-    <w:p>
+        <w:spacing w:line="360" w:lineRule="auto"/>
+        <w:rPr>
+          <w:b/>
+          <w:bCs/>
+        </w:rPr>
+      </w:pPr>
+      <w:r>
+        <w:rPr>
+          <w:b/>
+          <w:bCs/>
+        </w:rPr>
+        <w:t>9</w:t>
+      </w:r>
+      <w:r>
+        <w:rPr>
+          <w:b/>
+          <w:bCs/>
+        </w:rPr>
+        <w:t xml:space="preserve">.Design </w:t>
+      </w:r>
+      <w:r>
+        <w:rPr>
+          <w:b/>
+          <w:bCs/>
+        </w:rPr>
+        <w:t>Decision</w:t>
+      </w:r>
+    </w:p>
+    <w:p>
+      <w:pPr>
+        <w:spacing w:line="360" w:lineRule="auto"/>
+      </w:pPr>
+      <w:r>
+        <w:lastRenderedPageBreak/>
+        <w:t xml:space="preserve">For the Contract Monthly Claim System (CMCS), I chose the </w:t>
+      </w:r>
+      <w:r>
+        <w:rPr>
+          <w:b/>
+          <w:bCs/>
+        </w:rPr>
+        <w:t>Model-View-Controller (MVC)</w:t>
+      </w:r>
+      <w:r>
+        <w:t xml:space="preserve"> approach because it keeps everything neat and tidy. It separates the database stuff (Model), the user interface (View), and the behind-the-scenes logic (Controller). This setup makes the system easier to maintain, expand, and fix if issues pop up.</w:t>
+      </w:r>
+    </w:p>
+    <w:p>
+      <w:pPr>
+        <w:spacing w:line="360" w:lineRule="auto"/>
+        <w:rPr>
+          <w:b/>
+          <w:bCs/>
+        </w:rPr>
+      </w:pPr>
+      <w:r>
+        <w:rPr>
+          <w:b/>
+          <w:bCs/>
+        </w:rPr>
+        <w:t>Database Setup</w:t>
+      </w:r>
+    </w:p>
+    <w:p>
+      <w:pPr>
+        <w:spacing w:line="360" w:lineRule="auto"/>
+      </w:pPr>
+      <w:r>
+        <w:t>The database is built around four main pieces:</w:t>
+      </w:r>
+    </w:p>
+    <w:p>
+      <w:pPr>
+        <w:numPr>
+          <w:ilvl w:val="0"/>
+          <w:numId w:val="15"/>
+        </w:numPr>
+        <w:spacing w:line="360" w:lineRule="auto"/>
+      </w:pPr>
+      <w:r>
+        <w:rPr>
+          <w:b/>
+          <w:bCs/>
+        </w:rPr>
+        <w:t>Lecturer</w:t>
+      </w:r>
+      <w:r>
+        <w:t>: Holds info like name, email, and banking details.</w:t>
+      </w:r>
+    </w:p>
+    <w:p>
+      <w:pPr>
+        <w:numPr>
+          <w:ilvl w:val="0"/>
+          <w:numId w:val="15"/>
+        </w:numPr>
+        <w:spacing w:line="360" w:lineRule="auto"/>
+      </w:pPr>
+      <w:r>
+        <w:rPr>
+          <w:b/>
+          <w:bCs/>
+        </w:rPr>
+        <w:t>Claim</w:t>
+      </w:r>
+      <w:r>
+        <w:t>: Keeps track of claim specifics, like hours worked, hourly rate, total amount, and whether it’s approved.</w:t>
+      </w:r>
+    </w:p>
+    <w:p>
+      <w:pPr>
+        <w:numPr>
+          <w:ilvl w:val="0"/>
+          <w:numId w:val="15"/>
+        </w:numPr>
+        <w:spacing w:line="360" w:lineRule="auto"/>
+      </w:pPr>
+      <w:r>
+        <w:rPr>
+          <w:b/>
+          <w:bCs/>
+        </w:rPr>
+        <w:t>Document</w:t>
+      </w:r>
+      <w:r>
+        <w:t>: Stores uploaded files (like receipts or proof) with their file paths and upload dates.</w:t>
+      </w:r>
+    </w:p>
+    <w:p>
+      <w:pPr>
+        <w:numPr>
+          <w:ilvl w:val="0"/>
+          <w:numId w:val="15"/>
+        </w:numPr>
+        <w:spacing w:line="360" w:lineRule="auto"/>
+      </w:pPr>
+      <w:r>
+        <w:rPr>
+          <w:b/>
+          <w:bCs/>
+        </w:rPr>
+        <w:t>UserRole</w:t>
+      </w:r>
+      <w:r>
+        <w:t>: Sets up user types (Lecturer, Coordinator, Manager) to control who can do what.</w:t>
+      </w:r>
+    </w:p>
+    <w:p>
+      <w:pPr>
+        <w:spacing w:line="360" w:lineRule="auto"/>
+        <w:rPr>
+          <w:b/>
+          <w:bCs/>
+        </w:rPr>
+      </w:pPr>
+      <w:r>
+        <w:rPr>
+          <w:b/>
+          <w:bCs/>
+        </w:rPr>
+        <w:t>How They’re Linked:</w:t>
+      </w:r>
+    </w:p>
+    <w:p>
+      <w:pPr>
+        <w:numPr>
+          <w:ilvl w:val="0"/>
+          <w:numId w:val="16"/>
+        </w:numPr>
+        <w:spacing w:line="360" w:lineRule="auto"/>
+      </w:pPr>
+      <w:r>
+        <w:t>A Lecturer can submit multiple Claims.</w:t>
+      </w:r>
+    </w:p>
+    <w:p>
+      <w:pPr>
+        <w:numPr>
+          <w:ilvl w:val="0"/>
+          <w:numId w:val="16"/>
+        </w:numPr>
+        <w:spacing w:line="360" w:lineRule="auto"/>
+      </w:pPr>
+      <w:r>
+        <w:t>Each Claim can have several Documents attached.</w:t>
+      </w:r>
+    </w:p>
+    <w:p>
+      <w:pPr>
+        <w:numPr>
+          <w:ilvl w:val="0"/>
+          <w:numId w:val="16"/>
+        </w:numPr>
+        <w:spacing w:line="360" w:lineRule="auto"/>
+      </w:pPr>
+      <w:r>
+        <w:t>Every Lecturer is assigned a UserRole to manage their access.</w:t>
+      </w:r>
+    </w:p>
+    <w:p>
+      <w:pPr>
+        <w:spacing w:line="360" w:lineRule="auto"/>
+        <w:rPr>
+          <w:b/>
+          <w:bCs/>
+        </w:rPr>
+      </w:pPr>
+      <w:r>
+        <w:rPr>
+          <w:b/>
+          <w:bCs/>
+        </w:rPr>
+        <w:t>1</w:t>
+      </w:r>
+      <w:r>
+        <w:rPr>
+          <w:b/>
+          <w:bCs/>
+        </w:rPr>
+        <w:t>0</w:t>
+      </w:r>
+      <w:r>
+        <w:rPr>
+          <w:b/>
+          <w:bCs/>
+        </w:rPr>
+        <w:t>. GUI Prototype</w:t>
+      </w:r>
+    </w:p>
+    <w:p>
+      <w:pPr>
+        <w:spacing w:line="360" w:lineRule="auto"/>
+      </w:pPr>
       <w:r>
         <w:t>The prototype includes three main views:</w:t>
       </w:r>
@@ -497,6 +1279,7 @@
           <w:ilvl w:val="0"/>
           <w:numId w:val="7"/>
         </w:numPr>
+        <w:spacing w:line="360" w:lineRule="auto"/>
       </w:pPr>
       <w:r>
         <w:rPr>
@@ -515,6 +1298,7 @@
           <w:ilvl w:val="0"/>
           <w:numId w:val="7"/>
         </w:numPr>
+        <w:spacing w:line="360" w:lineRule="auto"/>
       </w:pPr>
       <w:r>
         <w:rPr>
@@ -533,6 +1317,7 @@
           <w:ilvl w:val="0"/>
           <w:numId w:val="7"/>
         </w:numPr>
+        <w:spacing w:line="360" w:lineRule="auto"/>
       </w:pPr>
       <w:r>
         <w:rPr>
@@ -542,46 +1327,298 @@
         <w:t>Manager View</w:t>
       </w:r>
       <w:r>
-        <w:t xml:space="preserve">: A dashboard summarizing claim statuses </w:t>
-      </w:r>
-      <w:proofErr w:type="gramStart"/>
-      <w:r>
-        <w:t>at a glance</w:t>
-      </w:r>
-      <w:proofErr w:type="gramEnd"/>
-      <w:r>
-        <w:t>.</w:t>
-      </w:r>
-    </w:p>
-    <w:p>
-      <w:r>
-        <w:t xml:space="preserve">Right now, these are just visual </w:t>
-      </w:r>
-      <w:proofErr w:type="spellStart"/>
-      <w:r>
-        <w:t>mockups</w:t>
-      </w:r>
-      <w:proofErr w:type="spellEnd"/>
-      <w:r>
-        <w:t xml:space="preserve"> built in the MVC project’s Views folder, with no back-end functionality.</w:t>
-      </w:r>
-    </w:p>
-    <w:p>
-      <w:pPr>
-        <w:rPr>
-          <w:b/>
-          <w:bCs/>
-        </w:rPr>
-      </w:pPr>
-      <w:r>
-        <w:rPr>
-          <w:b/>
-          <w:bCs/>
-        </w:rPr>
-        <w:t>7. Version Control</w:t>
-      </w:r>
-    </w:p>
-    <w:p>
+        <w:t>: A dashbo</w:t>
+      </w:r>
+      <w:r>
+        <w:t>s</w:t>
+      </w:r>
+      <w:r>
+        <w:t>ard summarizing claim statuses at a glance.</w:t>
+      </w:r>
+    </w:p>
+    <w:p>
+      <w:pPr>
+        <w:spacing w:line="360" w:lineRule="auto"/>
+      </w:pPr>
+      <w:r>
+        <w:t>Right now, these are just visual mockups built in the MVC project’s Views folder, with no back-end functionality.</w:t>
+      </w:r>
+    </w:p>
+    <w:p>
+      <w:pPr>
+        <w:spacing w:line="360" w:lineRule="auto"/>
+        <w:rPr>
+          <w:b/>
+          <w:bCs/>
+        </w:rPr>
+      </w:pPr>
+      <w:r>
+        <w:rPr>
+          <w:b/>
+          <w:bCs/>
+        </w:rPr>
+        <w:lastRenderedPageBreak/>
+        <w:t>1</w:t>
+      </w:r>
+      <w:r>
+        <w:rPr>
+          <w:b/>
+          <w:bCs/>
+        </w:rPr>
+        <w:t>1</w:t>
+      </w:r>
+      <w:r>
+        <w:rPr>
+          <w:b/>
+          <w:bCs/>
+        </w:rPr>
+        <w:t>. Security and Validation</w:t>
+      </w:r>
+    </w:p>
+    <w:p>
+      <w:pPr>
+        <w:numPr>
+          <w:ilvl w:val="0"/>
+          <w:numId w:val="17"/>
+        </w:numPr>
+        <w:spacing w:line="360" w:lineRule="auto"/>
+      </w:pPr>
+      <w:r>
+        <w:rPr>
+          <w:b/>
+          <w:bCs/>
+        </w:rPr>
+        <w:t>File Validation</w:t>
+      </w:r>
+      <w:r>
+        <w:t>: Only PDF, DOCX, and XLSX files are permitted to prevent unsafe uploads.</w:t>
+      </w:r>
+    </w:p>
+    <w:p>
+      <w:pPr>
+        <w:numPr>
+          <w:ilvl w:val="0"/>
+          <w:numId w:val="17"/>
+        </w:numPr>
+        <w:spacing w:line="360" w:lineRule="auto"/>
+      </w:pPr>
+      <w:r>
+        <w:rPr>
+          <w:b/>
+          <w:bCs/>
+        </w:rPr>
+        <w:t>User Authentication</w:t>
+      </w:r>
+      <w:r>
+        <w:t>: Each lecturer, coordinator, and manager is assigned a role for controlled access.</w:t>
+      </w:r>
+    </w:p>
+    <w:p>
+      <w:pPr>
+        <w:numPr>
+          <w:ilvl w:val="0"/>
+          <w:numId w:val="17"/>
+        </w:numPr>
+        <w:spacing w:line="360" w:lineRule="auto"/>
+      </w:pPr>
+      <w:r>
+        <w:rPr>
+          <w:b/>
+          <w:bCs/>
+        </w:rPr>
+        <w:t>Data Validation</w:t>
+      </w:r>
+      <w:r>
+        <w:t>: Input fields such as hours worked and hourly rate will be validated to prevent incorrect submissions.</w:t>
+      </w:r>
+    </w:p>
+    <w:p>
+      <w:pPr>
+        <w:numPr>
+          <w:ilvl w:val="0"/>
+          <w:numId w:val="17"/>
+        </w:numPr>
+        <w:spacing w:line="360" w:lineRule="auto"/>
+      </w:pPr>
+      <w:r>
+        <w:rPr>
+          <w:b/>
+          <w:bCs/>
+        </w:rPr>
+        <w:t>Error Handling</w:t>
+      </w:r>
+      <w:r>
+        <w:t>: Even in the prototype, error messages will be displayed to maintain usability.</w:t>
+      </w:r>
+    </w:p>
+    <w:p>
+      <w:pPr>
+        <w:spacing w:line="360" w:lineRule="auto"/>
+        <w:rPr>
+          <w:b/>
+          <w:bCs/>
+        </w:rPr>
+      </w:pPr>
+      <w:r>
+        <w:rPr>
+          <w:b/>
+          <w:bCs/>
+        </w:rPr>
+        <w:t>1</w:t>
+      </w:r>
+      <w:r>
+        <w:rPr>
+          <w:b/>
+          <w:bCs/>
+        </w:rPr>
+        <w:t>2</w:t>
+      </w:r>
+      <w:r>
+        <w:rPr>
+          <w:b/>
+          <w:bCs/>
+        </w:rPr>
+        <w:t>. UI/UX Design Choices</w:t>
+      </w:r>
+    </w:p>
+    <w:p>
+      <w:pPr>
+        <w:spacing w:line="360" w:lineRule="auto"/>
+      </w:pPr>
+      <w:r>
+        <w:t xml:space="preserve">The prototype focuses on </w:t>
+      </w:r>
+      <w:r>
+        <w:rPr>
+          <w:b/>
+          <w:bCs/>
+        </w:rPr>
+        <w:t>simplicity and clarity</w:t>
+      </w:r>
+      <w:r>
+        <w:t>:</w:t>
+      </w:r>
+    </w:p>
+    <w:p>
+      <w:pPr>
+        <w:numPr>
+          <w:ilvl w:val="0"/>
+          <w:numId w:val="18"/>
+        </w:numPr>
+        <w:spacing w:line="360" w:lineRule="auto"/>
+      </w:pPr>
+      <w:r>
+        <w:rPr>
+          <w:b/>
+          <w:bCs/>
+        </w:rPr>
+        <w:t>Lecturer View</w:t>
+      </w:r>
+      <w:r>
+        <w:t>: A clean form with labeled fields and a clear “Submit” button.</w:t>
+      </w:r>
+    </w:p>
+    <w:p>
+      <w:pPr>
+        <w:numPr>
+          <w:ilvl w:val="0"/>
+          <w:numId w:val="18"/>
+        </w:numPr>
+        <w:spacing w:line="360" w:lineRule="auto"/>
+      </w:pPr>
+      <w:r>
+        <w:rPr>
+          <w:b/>
+          <w:bCs/>
+        </w:rPr>
+        <w:t>Coordinator View</w:t>
+      </w:r>
+      <w:r>
+        <w:t>: Tabular layout of claims with Approve/Reject buttons for efficiency.</w:t>
+      </w:r>
+    </w:p>
+    <w:p>
+      <w:pPr>
+        <w:numPr>
+          <w:ilvl w:val="0"/>
+          <w:numId w:val="18"/>
+        </w:numPr>
+        <w:spacing w:line="360" w:lineRule="auto"/>
+      </w:pPr>
+      <w:r>
+        <w:rPr>
+          <w:b/>
+          <w:bCs/>
+        </w:rPr>
+        <w:t>Manager View</w:t>
+      </w:r>
+      <w:r>
+        <w:t>: A dashboard view with status summaries for at-a-glance decision-making.</w:t>
+      </w:r>
+    </w:p>
+    <w:p>
+      <w:pPr>
+        <w:numPr>
+          <w:ilvl w:val="0"/>
+          <w:numId w:val="18"/>
+        </w:numPr>
+        <w:spacing w:line="360" w:lineRule="auto"/>
+      </w:pPr>
+      <w:r>
+        <w:rPr>
+          <w:b/>
+          <w:bCs/>
+        </w:rPr>
+        <w:t>Consistency</w:t>
+      </w:r>
+      <w:r>
+        <w:t>: Standard color themes and navigation menus across all roles.</w:t>
+      </w:r>
+    </w:p>
+    <w:p>
+      <w:pPr>
+        <w:spacing w:line="360" w:lineRule="auto"/>
+      </w:pPr>
+    </w:p>
+    <w:p>
+      <w:pPr>
+        <w:spacing w:line="360" w:lineRule="auto"/>
+      </w:pPr>
+    </w:p>
+    <w:p>
+      <w:pPr>
+        <w:spacing w:line="360" w:lineRule="auto"/>
+        <w:rPr>
+          <w:b/>
+          <w:bCs/>
+        </w:rPr>
+      </w:pPr>
+      <w:r>
+        <w:rPr>
+          <w:b/>
+          <w:bCs/>
+        </w:rPr>
+        <w:t>1</w:t>
+      </w:r>
+      <w:r>
+        <w:rPr>
+          <w:b/>
+          <w:bCs/>
+        </w:rPr>
+        <w:t>3</w:t>
+      </w:r>
+      <w:r>
+        <w:rPr>
+          <w:b/>
+          <w:bCs/>
+        </w:rPr>
+        <w:t>. Version Control</w:t>
+      </w:r>
+    </w:p>
+    <w:p>
+      <w:pPr>
+        <w:spacing w:line="360" w:lineRule="auto"/>
+      </w:pPr>
       <w:r>
         <w:t xml:space="preserve">I’m using </w:t>
       </w:r>
@@ -596,7 +1633,11 @@
         <w:t xml:space="preserve"> to manage versions, with at least five commits planned for key milestones: project setup, adding the UML diagram, creating GUI prototypes, and finalizing documentation. I’ll use clear, descriptive commit messages to keep everything transparent.</w:t>
       </w:r>
     </w:p>
-    <w:p/>
+    <w:p>
+      <w:pPr>
+        <w:spacing w:line="360" w:lineRule="auto"/>
+      </w:pPr>
+    </w:p>
     <w:sectPr>
       <w:pgSz w:w="11906" w:h="16838"/>
       <w:pgMar w:top="1440" w:right="1440" w:bottom="1440" w:left="1440" w:header="708" w:footer="708" w:gutter="0"/>
@@ -610,6 +1651,119 @@
 <file path=word/numbering.xml><?xml version="1.0" encoding="utf-8"?>
 <w:numbering xmlns:wpc="http://schemas.microsoft.com/office/word/2010/wordprocessingCanvas" xmlns:cx="http://schemas.microsoft.com/office/drawing/2014/chartex" xmlns:cx1="http://schemas.microsoft.com/office/drawing/2015/9/8/chartex" xmlns:cx2="http://schemas.microsoft.com/office/drawing/2015/10/21/chartex" xmlns:cx3="http://schemas.microsoft.com/office/drawing/2016/5/9/chartex" xmlns:cx4="http://schemas.microsoft.com/office/drawing/2016/5/10/chartex" xmlns:cx5="http://schemas.microsoft.com/office/drawing/2016/5/11/chartex" xmlns:cx6="http://schemas.microsoft.com/office/drawing/2016/5/12/chartex" xmlns:cx7="http://schemas.microsoft.com/office/drawing/2016/5/13/chartex" xmlns:cx8="http://schemas.microsoft.com/office/drawing/2016/5/14/chartex" xmlns:mc="http://schemas.openxmlformats.org/markup-compatibility/2006" xmlns:aink="http://schemas.microsoft.com/office/drawing/2016/ink" xmlns:am3d="http://schemas.microsoft.com/office/drawing/2017/model3d" xmlns:o="urn:schemas-microsoft-com:office:office" xmlns:oel="http://schemas.microsoft.com/office/2019/extlst" xmlns:r="http://schemas.openxmlformats.org/officeDocument/2006/relationships" xmlns:m="http://schemas.openxmlformats.org/officeDocument/2006/math" xmlns:v="urn:schemas-microsoft-com:vml" xmlns:wp14="http://schemas.microsoft.com/office/word/2010/wordprocessingDrawing" xmlns:wp="http://schemas.openxmlformats.org/drawingml/2006/wordprocessingDrawing" xmlns:w10="urn:schemas-microsoft-com:office:word" xmlns:w="http://schemas.openxmlformats.org/wordprocessingml/2006/main" xmlns:w14="http://schemas.microsoft.com/office/word/2010/wordml" xmlns:w15="http://schemas.microsoft.com/office/word/2012/wordml" xmlns:w16cex="http://schemas.microsoft.com/office/word/2018/wordml/cex" xmlns:w16cid="http://schemas.microsoft.com/office/word/2016/wordml/cid" xmlns:w16="http://schemas.microsoft.com/office/word/2018/wordml" xmlns:w16du="http://schemas.microsoft.com/office/word/2023/wordml/word16du" xmlns:w16sdtdh="http://schemas.microsoft.com/office/word/2020/wordml/sdtdatahash" xmlns:w16sdtfl="http://schemas.microsoft.com/office/word/2024/wordml/sdtformatlock" xmlns:w16se="http://schemas.microsoft.com/office/word/2015/wordml/symex" xmlns:wpg="http://schemas.microsoft.com/office/word/2010/wordprocessingGroup" xmlns:wpi="http://schemas.microsoft.com/office/word/2010/wordprocessingInk" xmlns:wne="http://schemas.microsoft.com/office/word/2006/wordml" xmlns:wps="http://schemas.microsoft.com/office/word/2010/wordprocessingShape" mc:Ignorable="w14 w15 w16se w16cid w16 w16cex w16sdtdh w16sdtfl w16du wp14">
   <w:abstractNum w:abstractNumId="0" w15:restartNumberingAfterBreak="0">
+    <w:nsid w:val="1CDA1B20"/>
+    <w:multiLevelType w:val="hybridMultilevel"/>
+    <w:tmpl w:val="98BABB12"/>
+    <w:lvl w:ilvl="0" w:tplc="1C090001">
+      <w:start w:val="1"/>
+      <w:numFmt w:val="bullet"/>
+      <w:lvlText w:val=""/>
+      <w:lvlJc w:val="left"/>
+      <w:pPr>
+        <w:ind w:left="720" w:hanging="360"/>
+      </w:pPr>
+      <w:rPr>
+        <w:rFonts w:ascii="Symbol" w:hAnsi="Symbol" w:hint="default"/>
+      </w:rPr>
+    </w:lvl>
+    <w:lvl w:ilvl="1" w:tplc="1C090003" w:tentative="1">
+      <w:start w:val="1"/>
+      <w:numFmt w:val="bullet"/>
+      <w:lvlText w:val="o"/>
+      <w:lvlJc w:val="left"/>
+      <w:pPr>
+        <w:ind w:left="1440" w:hanging="360"/>
+      </w:pPr>
+      <w:rPr>
+        <w:rFonts w:ascii="Courier New" w:hAnsi="Courier New" w:cs="Courier New" w:hint="default"/>
+      </w:rPr>
+    </w:lvl>
+    <w:lvl w:ilvl="2" w:tplc="1C090005" w:tentative="1">
+      <w:start w:val="1"/>
+      <w:numFmt w:val="bullet"/>
+      <w:lvlText w:val=""/>
+      <w:lvlJc w:val="left"/>
+      <w:pPr>
+        <w:ind w:left="2160" w:hanging="360"/>
+      </w:pPr>
+      <w:rPr>
+        <w:rFonts w:ascii="Wingdings" w:hAnsi="Wingdings" w:hint="default"/>
+      </w:rPr>
+    </w:lvl>
+    <w:lvl w:ilvl="3" w:tplc="1C090001" w:tentative="1">
+      <w:start w:val="1"/>
+      <w:numFmt w:val="bullet"/>
+      <w:lvlText w:val=""/>
+      <w:lvlJc w:val="left"/>
+      <w:pPr>
+        <w:ind w:left="2880" w:hanging="360"/>
+      </w:pPr>
+      <w:rPr>
+        <w:rFonts w:ascii="Symbol" w:hAnsi="Symbol" w:hint="default"/>
+      </w:rPr>
+    </w:lvl>
+    <w:lvl w:ilvl="4" w:tplc="1C090003" w:tentative="1">
+      <w:start w:val="1"/>
+      <w:numFmt w:val="bullet"/>
+      <w:lvlText w:val="o"/>
+      <w:lvlJc w:val="left"/>
+      <w:pPr>
+        <w:ind w:left="3600" w:hanging="360"/>
+      </w:pPr>
+      <w:rPr>
+        <w:rFonts w:ascii="Courier New" w:hAnsi="Courier New" w:cs="Courier New" w:hint="default"/>
+      </w:rPr>
+    </w:lvl>
+    <w:lvl w:ilvl="5" w:tplc="1C090005" w:tentative="1">
+      <w:start w:val="1"/>
+      <w:numFmt w:val="bullet"/>
+      <w:lvlText w:val=""/>
+      <w:lvlJc w:val="left"/>
+      <w:pPr>
+        <w:ind w:left="4320" w:hanging="360"/>
+      </w:pPr>
+      <w:rPr>
+        <w:rFonts w:ascii="Wingdings" w:hAnsi="Wingdings" w:hint="default"/>
+      </w:rPr>
+    </w:lvl>
+    <w:lvl w:ilvl="6" w:tplc="1C090001" w:tentative="1">
+      <w:start w:val="1"/>
+      <w:numFmt w:val="bullet"/>
+      <w:lvlText w:val=""/>
+      <w:lvlJc w:val="left"/>
+      <w:pPr>
+        <w:ind w:left="5040" w:hanging="360"/>
+      </w:pPr>
+      <w:rPr>
+        <w:rFonts w:ascii="Symbol" w:hAnsi="Symbol" w:hint="default"/>
+      </w:rPr>
+    </w:lvl>
+    <w:lvl w:ilvl="7" w:tplc="1C090003" w:tentative="1">
+      <w:start w:val="1"/>
+      <w:numFmt w:val="bullet"/>
+      <w:lvlText w:val="o"/>
+      <w:lvlJc w:val="left"/>
+      <w:pPr>
+        <w:ind w:left="5760" w:hanging="360"/>
+      </w:pPr>
+      <w:rPr>
+        <w:rFonts w:ascii="Courier New" w:hAnsi="Courier New" w:cs="Courier New" w:hint="default"/>
+      </w:rPr>
+    </w:lvl>
+    <w:lvl w:ilvl="8" w:tplc="1C090005" w:tentative="1">
+      <w:start w:val="1"/>
+      <w:numFmt w:val="bullet"/>
+      <w:lvlText w:val=""/>
+      <w:lvlJc w:val="left"/>
+      <w:pPr>
+        <w:ind w:left="6480" w:hanging="360"/>
+      </w:pPr>
+      <w:rPr>
+        <w:rFonts w:ascii="Wingdings" w:hAnsi="Wingdings" w:hint="default"/>
+      </w:rPr>
+    </w:lvl>
+  </w:abstractNum>
+  <w:abstractNum w:abstractNumId="1" w15:restartNumberingAfterBreak="0">
     <w:nsid w:val="1D4E7094"/>
     <w:multiLevelType w:val="multilevel"/>
     <w:tmpl w:val="6B9CCAFA"/>
@@ -758,7 +1912,305 @@
       </w:rPr>
     </w:lvl>
   </w:abstractNum>
-  <w:abstractNum w:abstractNumId="1" w15:restartNumberingAfterBreak="0">
+  <w:abstractNum w:abstractNumId="2" w15:restartNumberingAfterBreak="0">
+    <w:nsid w:val="1DD10B03"/>
+    <w:multiLevelType w:val="multilevel"/>
+    <w:tmpl w:val="3AA2B73E"/>
+    <w:lvl w:ilvl="0">
+      <w:start w:val="1"/>
+      <w:numFmt w:val="bullet"/>
+      <w:lvlText w:val=""/>
+      <w:lvlJc w:val="left"/>
+      <w:pPr>
+        <w:tabs>
+          <w:tab w:val="num" w:pos="720"/>
+        </w:tabs>
+        <w:ind w:left="720" w:hanging="360"/>
+      </w:pPr>
+      <w:rPr>
+        <w:rFonts w:ascii="Symbol" w:hAnsi="Symbol" w:hint="default"/>
+        <w:sz w:val="20"/>
+      </w:rPr>
+    </w:lvl>
+    <w:lvl w:ilvl="1">
+      <w:start w:val="1"/>
+      <w:numFmt w:val="bullet"/>
+      <w:lvlText w:val="o"/>
+      <w:lvlJc w:val="left"/>
+      <w:pPr>
+        <w:tabs>
+          <w:tab w:val="num" w:pos="1440"/>
+        </w:tabs>
+        <w:ind w:left="1440" w:hanging="360"/>
+      </w:pPr>
+      <w:rPr>
+        <w:rFonts w:ascii="Courier New" w:hAnsi="Courier New" w:hint="default"/>
+        <w:sz w:val="20"/>
+      </w:rPr>
+    </w:lvl>
+    <w:lvl w:ilvl="2" w:tentative="1">
+      <w:start w:val="1"/>
+      <w:numFmt w:val="bullet"/>
+      <w:lvlText w:val=""/>
+      <w:lvlJc w:val="left"/>
+      <w:pPr>
+        <w:tabs>
+          <w:tab w:val="num" w:pos="2160"/>
+        </w:tabs>
+        <w:ind w:left="2160" w:hanging="360"/>
+      </w:pPr>
+      <w:rPr>
+        <w:rFonts w:ascii="Wingdings" w:hAnsi="Wingdings" w:hint="default"/>
+        <w:sz w:val="20"/>
+      </w:rPr>
+    </w:lvl>
+    <w:lvl w:ilvl="3" w:tentative="1">
+      <w:start w:val="1"/>
+      <w:numFmt w:val="bullet"/>
+      <w:lvlText w:val=""/>
+      <w:lvlJc w:val="left"/>
+      <w:pPr>
+        <w:tabs>
+          <w:tab w:val="num" w:pos="2880"/>
+        </w:tabs>
+        <w:ind w:left="2880" w:hanging="360"/>
+      </w:pPr>
+      <w:rPr>
+        <w:rFonts w:ascii="Wingdings" w:hAnsi="Wingdings" w:hint="default"/>
+        <w:sz w:val="20"/>
+      </w:rPr>
+    </w:lvl>
+    <w:lvl w:ilvl="4" w:tentative="1">
+      <w:start w:val="1"/>
+      <w:numFmt w:val="bullet"/>
+      <w:lvlText w:val=""/>
+      <w:lvlJc w:val="left"/>
+      <w:pPr>
+        <w:tabs>
+          <w:tab w:val="num" w:pos="3600"/>
+        </w:tabs>
+        <w:ind w:left="3600" w:hanging="360"/>
+      </w:pPr>
+      <w:rPr>
+        <w:rFonts w:ascii="Wingdings" w:hAnsi="Wingdings" w:hint="default"/>
+        <w:sz w:val="20"/>
+      </w:rPr>
+    </w:lvl>
+    <w:lvl w:ilvl="5" w:tentative="1">
+      <w:start w:val="1"/>
+      <w:numFmt w:val="bullet"/>
+      <w:lvlText w:val=""/>
+      <w:lvlJc w:val="left"/>
+      <w:pPr>
+        <w:tabs>
+          <w:tab w:val="num" w:pos="4320"/>
+        </w:tabs>
+        <w:ind w:left="4320" w:hanging="360"/>
+      </w:pPr>
+      <w:rPr>
+        <w:rFonts w:ascii="Wingdings" w:hAnsi="Wingdings" w:hint="default"/>
+        <w:sz w:val="20"/>
+      </w:rPr>
+    </w:lvl>
+    <w:lvl w:ilvl="6" w:tentative="1">
+      <w:start w:val="1"/>
+      <w:numFmt w:val="bullet"/>
+      <w:lvlText w:val=""/>
+      <w:lvlJc w:val="left"/>
+      <w:pPr>
+        <w:tabs>
+          <w:tab w:val="num" w:pos="5040"/>
+        </w:tabs>
+        <w:ind w:left="5040" w:hanging="360"/>
+      </w:pPr>
+      <w:rPr>
+        <w:rFonts w:ascii="Wingdings" w:hAnsi="Wingdings" w:hint="default"/>
+        <w:sz w:val="20"/>
+      </w:rPr>
+    </w:lvl>
+    <w:lvl w:ilvl="7" w:tentative="1">
+      <w:start w:val="1"/>
+      <w:numFmt w:val="bullet"/>
+      <w:lvlText w:val=""/>
+      <w:lvlJc w:val="left"/>
+      <w:pPr>
+        <w:tabs>
+          <w:tab w:val="num" w:pos="5760"/>
+        </w:tabs>
+        <w:ind w:left="5760" w:hanging="360"/>
+      </w:pPr>
+      <w:rPr>
+        <w:rFonts w:ascii="Wingdings" w:hAnsi="Wingdings" w:hint="default"/>
+        <w:sz w:val="20"/>
+      </w:rPr>
+    </w:lvl>
+    <w:lvl w:ilvl="8" w:tentative="1">
+      <w:start w:val="1"/>
+      <w:numFmt w:val="bullet"/>
+      <w:lvlText w:val=""/>
+      <w:lvlJc w:val="left"/>
+      <w:pPr>
+        <w:tabs>
+          <w:tab w:val="num" w:pos="6480"/>
+        </w:tabs>
+        <w:ind w:left="6480" w:hanging="360"/>
+      </w:pPr>
+      <w:rPr>
+        <w:rFonts w:ascii="Wingdings" w:hAnsi="Wingdings" w:hint="default"/>
+        <w:sz w:val="20"/>
+      </w:rPr>
+    </w:lvl>
+  </w:abstractNum>
+  <w:abstractNum w:abstractNumId="3" w15:restartNumberingAfterBreak="0">
+    <w:nsid w:val="21795FFD"/>
+    <w:multiLevelType w:val="multilevel"/>
+    <w:tmpl w:val="6C848132"/>
+    <w:lvl w:ilvl="0">
+      <w:start w:val="1"/>
+      <w:numFmt w:val="bullet"/>
+      <w:lvlText w:val=""/>
+      <w:lvlJc w:val="left"/>
+      <w:pPr>
+        <w:tabs>
+          <w:tab w:val="num" w:pos="720"/>
+        </w:tabs>
+        <w:ind w:left="720" w:hanging="360"/>
+      </w:pPr>
+      <w:rPr>
+        <w:rFonts w:ascii="Symbol" w:hAnsi="Symbol" w:hint="default"/>
+        <w:sz w:val="20"/>
+      </w:rPr>
+    </w:lvl>
+    <w:lvl w:ilvl="1" w:tentative="1">
+      <w:start w:val="1"/>
+      <w:numFmt w:val="bullet"/>
+      <w:lvlText w:val="o"/>
+      <w:lvlJc w:val="left"/>
+      <w:pPr>
+        <w:tabs>
+          <w:tab w:val="num" w:pos="1440"/>
+        </w:tabs>
+        <w:ind w:left="1440" w:hanging="360"/>
+      </w:pPr>
+      <w:rPr>
+        <w:rFonts w:ascii="Courier New" w:hAnsi="Courier New" w:hint="default"/>
+        <w:sz w:val="20"/>
+      </w:rPr>
+    </w:lvl>
+    <w:lvl w:ilvl="2" w:tentative="1">
+      <w:start w:val="1"/>
+      <w:numFmt w:val="bullet"/>
+      <w:lvlText w:val=""/>
+      <w:lvlJc w:val="left"/>
+      <w:pPr>
+        <w:tabs>
+          <w:tab w:val="num" w:pos="2160"/>
+        </w:tabs>
+        <w:ind w:left="2160" w:hanging="360"/>
+      </w:pPr>
+      <w:rPr>
+        <w:rFonts w:ascii="Wingdings" w:hAnsi="Wingdings" w:hint="default"/>
+        <w:sz w:val="20"/>
+      </w:rPr>
+    </w:lvl>
+    <w:lvl w:ilvl="3" w:tentative="1">
+      <w:start w:val="1"/>
+      <w:numFmt w:val="bullet"/>
+      <w:lvlText w:val=""/>
+      <w:lvlJc w:val="left"/>
+      <w:pPr>
+        <w:tabs>
+          <w:tab w:val="num" w:pos="2880"/>
+        </w:tabs>
+        <w:ind w:left="2880" w:hanging="360"/>
+      </w:pPr>
+      <w:rPr>
+        <w:rFonts w:ascii="Wingdings" w:hAnsi="Wingdings" w:hint="default"/>
+        <w:sz w:val="20"/>
+      </w:rPr>
+    </w:lvl>
+    <w:lvl w:ilvl="4" w:tentative="1">
+      <w:start w:val="1"/>
+      <w:numFmt w:val="bullet"/>
+      <w:lvlText w:val=""/>
+      <w:lvlJc w:val="left"/>
+      <w:pPr>
+        <w:tabs>
+          <w:tab w:val="num" w:pos="3600"/>
+        </w:tabs>
+        <w:ind w:left="3600" w:hanging="360"/>
+      </w:pPr>
+      <w:rPr>
+        <w:rFonts w:ascii="Wingdings" w:hAnsi="Wingdings" w:hint="default"/>
+        <w:sz w:val="20"/>
+      </w:rPr>
+    </w:lvl>
+    <w:lvl w:ilvl="5" w:tentative="1">
+      <w:start w:val="1"/>
+      <w:numFmt w:val="bullet"/>
+      <w:lvlText w:val=""/>
+      <w:lvlJc w:val="left"/>
+      <w:pPr>
+        <w:tabs>
+          <w:tab w:val="num" w:pos="4320"/>
+        </w:tabs>
+        <w:ind w:left="4320" w:hanging="360"/>
+      </w:pPr>
+      <w:rPr>
+        <w:rFonts w:ascii="Wingdings" w:hAnsi="Wingdings" w:hint="default"/>
+        <w:sz w:val="20"/>
+      </w:rPr>
+    </w:lvl>
+    <w:lvl w:ilvl="6" w:tentative="1">
+      <w:start w:val="1"/>
+      <w:numFmt w:val="bullet"/>
+      <w:lvlText w:val=""/>
+      <w:lvlJc w:val="left"/>
+      <w:pPr>
+        <w:tabs>
+          <w:tab w:val="num" w:pos="5040"/>
+        </w:tabs>
+        <w:ind w:left="5040" w:hanging="360"/>
+      </w:pPr>
+      <w:rPr>
+        <w:rFonts w:ascii="Wingdings" w:hAnsi="Wingdings" w:hint="default"/>
+        <w:sz w:val="20"/>
+      </w:rPr>
+    </w:lvl>
+    <w:lvl w:ilvl="7" w:tentative="1">
+      <w:start w:val="1"/>
+      <w:numFmt w:val="bullet"/>
+      <w:lvlText w:val=""/>
+      <w:lvlJc w:val="left"/>
+      <w:pPr>
+        <w:tabs>
+          <w:tab w:val="num" w:pos="5760"/>
+        </w:tabs>
+        <w:ind w:left="5760" w:hanging="360"/>
+      </w:pPr>
+      <w:rPr>
+        <w:rFonts w:ascii="Wingdings" w:hAnsi="Wingdings" w:hint="default"/>
+        <w:sz w:val="20"/>
+      </w:rPr>
+    </w:lvl>
+    <w:lvl w:ilvl="8" w:tentative="1">
+      <w:start w:val="1"/>
+      <w:numFmt w:val="bullet"/>
+      <w:lvlText w:val=""/>
+      <w:lvlJc w:val="left"/>
+      <w:pPr>
+        <w:tabs>
+          <w:tab w:val="num" w:pos="6480"/>
+        </w:tabs>
+        <w:ind w:left="6480" w:hanging="360"/>
+      </w:pPr>
+      <w:rPr>
+        <w:rFonts w:ascii="Wingdings" w:hAnsi="Wingdings" w:hint="default"/>
+        <w:sz w:val="20"/>
+      </w:rPr>
+    </w:lvl>
+  </w:abstractNum>
+  <w:abstractNum w:abstractNumId="4" w15:restartNumberingAfterBreak="0">
     <w:nsid w:val="23D27863"/>
     <w:multiLevelType w:val="multilevel"/>
     <w:tmpl w:val="688C332C"/>
@@ -907,7 +2359,7 @@
       </w:rPr>
     </w:lvl>
   </w:abstractNum>
-  <w:abstractNum w:abstractNumId="2" w15:restartNumberingAfterBreak="0">
+  <w:abstractNum w:abstractNumId="5" w15:restartNumberingAfterBreak="0">
     <w:nsid w:val="28E10B50"/>
     <w:multiLevelType w:val="multilevel"/>
     <w:tmpl w:val="3D28A784"/>
@@ -1056,7 +2508,269 @@
       </w:rPr>
     </w:lvl>
   </w:abstractNum>
-  <w:abstractNum w:abstractNumId="3" w15:restartNumberingAfterBreak="0">
+  <w:abstractNum w:abstractNumId="6" w15:restartNumberingAfterBreak="0">
+    <w:nsid w:val="2B372826"/>
+    <w:multiLevelType w:val="hybridMultilevel"/>
+    <w:tmpl w:val="E59637F0"/>
+    <w:lvl w:ilvl="0" w:tplc="1C090001">
+      <w:start w:val="1"/>
+      <w:numFmt w:val="bullet"/>
+      <w:lvlText w:val=""/>
+      <w:lvlJc w:val="left"/>
+      <w:pPr>
+        <w:ind w:left="720" w:hanging="360"/>
+      </w:pPr>
+      <w:rPr>
+        <w:rFonts w:ascii="Symbol" w:hAnsi="Symbol" w:hint="default"/>
+      </w:rPr>
+    </w:lvl>
+    <w:lvl w:ilvl="1" w:tplc="1C090003" w:tentative="1">
+      <w:start w:val="1"/>
+      <w:numFmt w:val="bullet"/>
+      <w:lvlText w:val="o"/>
+      <w:lvlJc w:val="left"/>
+      <w:pPr>
+        <w:ind w:left="1440" w:hanging="360"/>
+      </w:pPr>
+      <w:rPr>
+        <w:rFonts w:ascii="Courier New" w:hAnsi="Courier New" w:cs="Courier New" w:hint="default"/>
+      </w:rPr>
+    </w:lvl>
+    <w:lvl w:ilvl="2" w:tplc="1C090005" w:tentative="1">
+      <w:start w:val="1"/>
+      <w:numFmt w:val="bullet"/>
+      <w:lvlText w:val=""/>
+      <w:lvlJc w:val="left"/>
+      <w:pPr>
+        <w:ind w:left="2160" w:hanging="360"/>
+      </w:pPr>
+      <w:rPr>
+        <w:rFonts w:ascii="Wingdings" w:hAnsi="Wingdings" w:hint="default"/>
+      </w:rPr>
+    </w:lvl>
+    <w:lvl w:ilvl="3" w:tplc="1C090001" w:tentative="1">
+      <w:start w:val="1"/>
+      <w:numFmt w:val="bullet"/>
+      <w:lvlText w:val=""/>
+      <w:lvlJc w:val="left"/>
+      <w:pPr>
+        <w:ind w:left="2880" w:hanging="360"/>
+      </w:pPr>
+      <w:rPr>
+        <w:rFonts w:ascii="Symbol" w:hAnsi="Symbol" w:hint="default"/>
+      </w:rPr>
+    </w:lvl>
+    <w:lvl w:ilvl="4" w:tplc="1C090003" w:tentative="1">
+      <w:start w:val="1"/>
+      <w:numFmt w:val="bullet"/>
+      <w:lvlText w:val="o"/>
+      <w:lvlJc w:val="left"/>
+      <w:pPr>
+        <w:ind w:left="3600" w:hanging="360"/>
+      </w:pPr>
+      <w:rPr>
+        <w:rFonts w:ascii="Courier New" w:hAnsi="Courier New" w:cs="Courier New" w:hint="default"/>
+      </w:rPr>
+    </w:lvl>
+    <w:lvl w:ilvl="5" w:tplc="1C090005" w:tentative="1">
+      <w:start w:val="1"/>
+      <w:numFmt w:val="bullet"/>
+      <w:lvlText w:val=""/>
+      <w:lvlJc w:val="left"/>
+      <w:pPr>
+        <w:ind w:left="4320" w:hanging="360"/>
+      </w:pPr>
+      <w:rPr>
+        <w:rFonts w:ascii="Wingdings" w:hAnsi="Wingdings" w:hint="default"/>
+      </w:rPr>
+    </w:lvl>
+    <w:lvl w:ilvl="6" w:tplc="1C090001" w:tentative="1">
+      <w:start w:val="1"/>
+      <w:numFmt w:val="bullet"/>
+      <w:lvlText w:val=""/>
+      <w:lvlJc w:val="left"/>
+      <w:pPr>
+        <w:ind w:left="5040" w:hanging="360"/>
+      </w:pPr>
+      <w:rPr>
+        <w:rFonts w:ascii="Symbol" w:hAnsi="Symbol" w:hint="default"/>
+      </w:rPr>
+    </w:lvl>
+    <w:lvl w:ilvl="7" w:tplc="1C090003" w:tentative="1">
+      <w:start w:val="1"/>
+      <w:numFmt w:val="bullet"/>
+      <w:lvlText w:val="o"/>
+      <w:lvlJc w:val="left"/>
+      <w:pPr>
+        <w:ind w:left="5760" w:hanging="360"/>
+      </w:pPr>
+      <w:rPr>
+        <w:rFonts w:ascii="Courier New" w:hAnsi="Courier New" w:cs="Courier New" w:hint="default"/>
+      </w:rPr>
+    </w:lvl>
+    <w:lvl w:ilvl="8" w:tplc="1C090005" w:tentative="1">
+      <w:start w:val="1"/>
+      <w:numFmt w:val="bullet"/>
+      <w:lvlText w:val=""/>
+      <w:lvlJc w:val="left"/>
+      <w:pPr>
+        <w:ind w:left="6480" w:hanging="360"/>
+      </w:pPr>
+      <w:rPr>
+        <w:rFonts w:ascii="Wingdings" w:hAnsi="Wingdings" w:hint="default"/>
+      </w:rPr>
+    </w:lvl>
+  </w:abstractNum>
+  <w:abstractNum w:abstractNumId="7" w15:restartNumberingAfterBreak="0">
+    <w:nsid w:val="2B4B0460"/>
+    <w:multiLevelType w:val="multilevel"/>
+    <w:tmpl w:val="ED5A5CEC"/>
+    <w:lvl w:ilvl="0">
+      <w:start w:val="1"/>
+      <w:numFmt w:val="bullet"/>
+      <w:lvlText w:val=""/>
+      <w:lvlJc w:val="left"/>
+      <w:pPr>
+        <w:tabs>
+          <w:tab w:val="num" w:pos="720"/>
+        </w:tabs>
+        <w:ind w:left="720" w:hanging="360"/>
+      </w:pPr>
+      <w:rPr>
+        <w:rFonts w:ascii="Symbol" w:hAnsi="Symbol" w:hint="default"/>
+        <w:sz w:val="20"/>
+      </w:rPr>
+    </w:lvl>
+    <w:lvl w:ilvl="1" w:tentative="1">
+      <w:start w:val="1"/>
+      <w:numFmt w:val="bullet"/>
+      <w:lvlText w:val="o"/>
+      <w:lvlJc w:val="left"/>
+      <w:pPr>
+        <w:tabs>
+          <w:tab w:val="num" w:pos="1440"/>
+        </w:tabs>
+        <w:ind w:left="1440" w:hanging="360"/>
+      </w:pPr>
+      <w:rPr>
+        <w:rFonts w:ascii="Courier New" w:hAnsi="Courier New" w:hint="default"/>
+        <w:sz w:val="20"/>
+      </w:rPr>
+    </w:lvl>
+    <w:lvl w:ilvl="2" w:tentative="1">
+      <w:start w:val="1"/>
+      <w:numFmt w:val="bullet"/>
+      <w:lvlText w:val=""/>
+      <w:lvlJc w:val="left"/>
+      <w:pPr>
+        <w:tabs>
+          <w:tab w:val="num" w:pos="2160"/>
+        </w:tabs>
+        <w:ind w:left="2160" w:hanging="360"/>
+      </w:pPr>
+      <w:rPr>
+        <w:rFonts w:ascii="Wingdings" w:hAnsi="Wingdings" w:hint="default"/>
+        <w:sz w:val="20"/>
+      </w:rPr>
+    </w:lvl>
+    <w:lvl w:ilvl="3" w:tentative="1">
+      <w:start w:val="1"/>
+      <w:numFmt w:val="bullet"/>
+      <w:lvlText w:val=""/>
+      <w:lvlJc w:val="left"/>
+      <w:pPr>
+        <w:tabs>
+          <w:tab w:val="num" w:pos="2880"/>
+        </w:tabs>
+        <w:ind w:left="2880" w:hanging="360"/>
+      </w:pPr>
+      <w:rPr>
+        <w:rFonts w:ascii="Wingdings" w:hAnsi="Wingdings" w:hint="default"/>
+        <w:sz w:val="20"/>
+      </w:rPr>
+    </w:lvl>
+    <w:lvl w:ilvl="4" w:tentative="1">
+      <w:start w:val="1"/>
+      <w:numFmt w:val="bullet"/>
+      <w:lvlText w:val=""/>
+      <w:lvlJc w:val="left"/>
+      <w:pPr>
+        <w:tabs>
+          <w:tab w:val="num" w:pos="3600"/>
+        </w:tabs>
+        <w:ind w:left="3600" w:hanging="360"/>
+      </w:pPr>
+      <w:rPr>
+        <w:rFonts w:ascii="Wingdings" w:hAnsi="Wingdings" w:hint="default"/>
+        <w:sz w:val="20"/>
+      </w:rPr>
+    </w:lvl>
+    <w:lvl w:ilvl="5" w:tentative="1">
+      <w:start w:val="1"/>
+      <w:numFmt w:val="bullet"/>
+      <w:lvlText w:val=""/>
+      <w:lvlJc w:val="left"/>
+      <w:pPr>
+        <w:tabs>
+          <w:tab w:val="num" w:pos="4320"/>
+        </w:tabs>
+        <w:ind w:left="4320" w:hanging="360"/>
+      </w:pPr>
+      <w:rPr>
+        <w:rFonts w:ascii="Wingdings" w:hAnsi="Wingdings" w:hint="default"/>
+        <w:sz w:val="20"/>
+      </w:rPr>
+    </w:lvl>
+    <w:lvl w:ilvl="6" w:tentative="1">
+      <w:start w:val="1"/>
+      <w:numFmt w:val="bullet"/>
+      <w:lvlText w:val=""/>
+      <w:lvlJc w:val="left"/>
+      <w:pPr>
+        <w:tabs>
+          <w:tab w:val="num" w:pos="5040"/>
+        </w:tabs>
+        <w:ind w:left="5040" w:hanging="360"/>
+      </w:pPr>
+      <w:rPr>
+        <w:rFonts w:ascii="Wingdings" w:hAnsi="Wingdings" w:hint="default"/>
+        <w:sz w:val="20"/>
+      </w:rPr>
+    </w:lvl>
+    <w:lvl w:ilvl="7" w:tentative="1">
+      <w:start w:val="1"/>
+      <w:numFmt w:val="bullet"/>
+      <w:lvlText w:val=""/>
+      <w:lvlJc w:val="left"/>
+      <w:pPr>
+        <w:tabs>
+          <w:tab w:val="num" w:pos="5760"/>
+        </w:tabs>
+        <w:ind w:left="5760" w:hanging="360"/>
+      </w:pPr>
+      <w:rPr>
+        <w:rFonts w:ascii="Wingdings" w:hAnsi="Wingdings" w:hint="default"/>
+        <w:sz w:val="20"/>
+      </w:rPr>
+    </w:lvl>
+    <w:lvl w:ilvl="8" w:tentative="1">
+      <w:start w:val="1"/>
+      <w:numFmt w:val="bullet"/>
+      <w:lvlText w:val=""/>
+      <w:lvlJc w:val="left"/>
+      <w:pPr>
+        <w:tabs>
+          <w:tab w:val="num" w:pos="6480"/>
+        </w:tabs>
+        <w:ind w:left="6480" w:hanging="360"/>
+      </w:pPr>
+      <w:rPr>
+        <w:rFonts w:ascii="Wingdings" w:hAnsi="Wingdings" w:hint="default"/>
+        <w:sz w:val="20"/>
+      </w:rPr>
+    </w:lvl>
+  </w:abstractNum>
+  <w:abstractNum w:abstractNumId="8" w15:restartNumberingAfterBreak="0">
     <w:nsid w:val="2CBA1138"/>
     <w:multiLevelType w:val="multilevel"/>
     <w:tmpl w:val="7E6A455A"/>
@@ -1205,7 +2919,120 @@
       </w:rPr>
     </w:lvl>
   </w:abstractNum>
-  <w:abstractNum w:abstractNumId="4" w15:restartNumberingAfterBreak="0">
+  <w:abstractNum w:abstractNumId="9" w15:restartNumberingAfterBreak="0">
+    <w:nsid w:val="31873665"/>
+    <w:multiLevelType w:val="hybridMultilevel"/>
+    <w:tmpl w:val="B10E04B2"/>
+    <w:lvl w:ilvl="0" w:tplc="1C090001">
+      <w:start w:val="1"/>
+      <w:numFmt w:val="bullet"/>
+      <w:lvlText w:val=""/>
+      <w:lvlJc w:val="left"/>
+      <w:pPr>
+        <w:ind w:left="720" w:hanging="360"/>
+      </w:pPr>
+      <w:rPr>
+        <w:rFonts w:ascii="Symbol" w:hAnsi="Symbol" w:hint="default"/>
+      </w:rPr>
+    </w:lvl>
+    <w:lvl w:ilvl="1" w:tplc="1C090003" w:tentative="1">
+      <w:start w:val="1"/>
+      <w:numFmt w:val="bullet"/>
+      <w:lvlText w:val="o"/>
+      <w:lvlJc w:val="left"/>
+      <w:pPr>
+        <w:ind w:left="1440" w:hanging="360"/>
+      </w:pPr>
+      <w:rPr>
+        <w:rFonts w:ascii="Courier New" w:hAnsi="Courier New" w:cs="Courier New" w:hint="default"/>
+      </w:rPr>
+    </w:lvl>
+    <w:lvl w:ilvl="2" w:tplc="1C090005" w:tentative="1">
+      <w:start w:val="1"/>
+      <w:numFmt w:val="bullet"/>
+      <w:lvlText w:val=""/>
+      <w:lvlJc w:val="left"/>
+      <w:pPr>
+        <w:ind w:left="2160" w:hanging="360"/>
+      </w:pPr>
+      <w:rPr>
+        <w:rFonts w:ascii="Wingdings" w:hAnsi="Wingdings" w:hint="default"/>
+      </w:rPr>
+    </w:lvl>
+    <w:lvl w:ilvl="3" w:tplc="1C090001" w:tentative="1">
+      <w:start w:val="1"/>
+      <w:numFmt w:val="bullet"/>
+      <w:lvlText w:val=""/>
+      <w:lvlJc w:val="left"/>
+      <w:pPr>
+        <w:ind w:left="2880" w:hanging="360"/>
+      </w:pPr>
+      <w:rPr>
+        <w:rFonts w:ascii="Symbol" w:hAnsi="Symbol" w:hint="default"/>
+      </w:rPr>
+    </w:lvl>
+    <w:lvl w:ilvl="4" w:tplc="1C090003" w:tentative="1">
+      <w:start w:val="1"/>
+      <w:numFmt w:val="bullet"/>
+      <w:lvlText w:val="o"/>
+      <w:lvlJc w:val="left"/>
+      <w:pPr>
+        <w:ind w:left="3600" w:hanging="360"/>
+      </w:pPr>
+      <w:rPr>
+        <w:rFonts w:ascii="Courier New" w:hAnsi="Courier New" w:cs="Courier New" w:hint="default"/>
+      </w:rPr>
+    </w:lvl>
+    <w:lvl w:ilvl="5" w:tplc="1C090005" w:tentative="1">
+      <w:start w:val="1"/>
+      <w:numFmt w:val="bullet"/>
+      <w:lvlText w:val=""/>
+      <w:lvlJc w:val="left"/>
+      <w:pPr>
+        <w:ind w:left="4320" w:hanging="360"/>
+      </w:pPr>
+      <w:rPr>
+        <w:rFonts w:ascii="Wingdings" w:hAnsi="Wingdings" w:hint="default"/>
+      </w:rPr>
+    </w:lvl>
+    <w:lvl w:ilvl="6" w:tplc="1C090001" w:tentative="1">
+      <w:start w:val="1"/>
+      <w:numFmt w:val="bullet"/>
+      <w:lvlText w:val=""/>
+      <w:lvlJc w:val="left"/>
+      <w:pPr>
+        <w:ind w:left="5040" w:hanging="360"/>
+      </w:pPr>
+      <w:rPr>
+        <w:rFonts w:ascii="Symbol" w:hAnsi="Symbol" w:hint="default"/>
+      </w:rPr>
+    </w:lvl>
+    <w:lvl w:ilvl="7" w:tplc="1C090003" w:tentative="1">
+      <w:start w:val="1"/>
+      <w:numFmt w:val="bullet"/>
+      <w:lvlText w:val="o"/>
+      <w:lvlJc w:val="left"/>
+      <w:pPr>
+        <w:ind w:left="5760" w:hanging="360"/>
+      </w:pPr>
+      <w:rPr>
+        <w:rFonts w:ascii="Courier New" w:hAnsi="Courier New" w:cs="Courier New" w:hint="default"/>
+      </w:rPr>
+    </w:lvl>
+    <w:lvl w:ilvl="8" w:tplc="1C090005" w:tentative="1">
+      <w:start w:val="1"/>
+      <w:numFmt w:val="bullet"/>
+      <w:lvlText w:val=""/>
+      <w:lvlJc w:val="left"/>
+      <w:pPr>
+        <w:ind w:left="6480" w:hanging="360"/>
+      </w:pPr>
+      <w:rPr>
+        <w:rFonts w:ascii="Wingdings" w:hAnsi="Wingdings" w:hint="default"/>
+      </w:rPr>
+    </w:lvl>
+  </w:abstractNum>
+  <w:abstractNum w:abstractNumId="10" w15:restartNumberingAfterBreak="0">
     <w:nsid w:val="364B1D80"/>
     <w:multiLevelType w:val="hybridMultilevel"/>
     <w:tmpl w:val="03BCA4F8"/>
@@ -1294,7 +3121,156 @@
       </w:pPr>
     </w:lvl>
   </w:abstractNum>
-  <w:abstractNum w:abstractNumId="5" w15:restartNumberingAfterBreak="0">
+  <w:abstractNum w:abstractNumId="11" w15:restartNumberingAfterBreak="0">
+    <w:nsid w:val="3C8F6BA2"/>
+    <w:multiLevelType w:val="multilevel"/>
+    <w:tmpl w:val="0CE86EB0"/>
+    <w:lvl w:ilvl="0">
+      <w:start w:val="1"/>
+      <w:numFmt w:val="bullet"/>
+      <w:lvlText w:val=""/>
+      <w:lvlJc w:val="left"/>
+      <w:pPr>
+        <w:tabs>
+          <w:tab w:val="num" w:pos="720"/>
+        </w:tabs>
+        <w:ind w:left="720" w:hanging="360"/>
+      </w:pPr>
+      <w:rPr>
+        <w:rFonts w:ascii="Symbol" w:hAnsi="Symbol" w:hint="default"/>
+        <w:sz w:val="20"/>
+      </w:rPr>
+    </w:lvl>
+    <w:lvl w:ilvl="1" w:tentative="1">
+      <w:start w:val="1"/>
+      <w:numFmt w:val="bullet"/>
+      <w:lvlText w:val="o"/>
+      <w:lvlJc w:val="left"/>
+      <w:pPr>
+        <w:tabs>
+          <w:tab w:val="num" w:pos="1440"/>
+        </w:tabs>
+        <w:ind w:left="1440" w:hanging="360"/>
+      </w:pPr>
+      <w:rPr>
+        <w:rFonts w:ascii="Courier New" w:hAnsi="Courier New" w:hint="default"/>
+        <w:sz w:val="20"/>
+      </w:rPr>
+    </w:lvl>
+    <w:lvl w:ilvl="2" w:tentative="1">
+      <w:start w:val="1"/>
+      <w:numFmt w:val="bullet"/>
+      <w:lvlText w:val=""/>
+      <w:lvlJc w:val="left"/>
+      <w:pPr>
+        <w:tabs>
+          <w:tab w:val="num" w:pos="2160"/>
+        </w:tabs>
+        <w:ind w:left="2160" w:hanging="360"/>
+      </w:pPr>
+      <w:rPr>
+        <w:rFonts w:ascii="Wingdings" w:hAnsi="Wingdings" w:hint="default"/>
+        <w:sz w:val="20"/>
+      </w:rPr>
+    </w:lvl>
+    <w:lvl w:ilvl="3" w:tentative="1">
+      <w:start w:val="1"/>
+      <w:numFmt w:val="bullet"/>
+      <w:lvlText w:val=""/>
+      <w:lvlJc w:val="left"/>
+      <w:pPr>
+        <w:tabs>
+          <w:tab w:val="num" w:pos="2880"/>
+        </w:tabs>
+        <w:ind w:left="2880" w:hanging="360"/>
+      </w:pPr>
+      <w:rPr>
+        <w:rFonts w:ascii="Wingdings" w:hAnsi="Wingdings" w:hint="default"/>
+        <w:sz w:val="20"/>
+      </w:rPr>
+    </w:lvl>
+    <w:lvl w:ilvl="4" w:tentative="1">
+      <w:start w:val="1"/>
+      <w:numFmt w:val="bullet"/>
+      <w:lvlText w:val=""/>
+      <w:lvlJc w:val="left"/>
+      <w:pPr>
+        <w:tabs>
+          <w:tab w:val="num" w:pos="3600"/>
+        </w:tabs>
+        <w:ind w:left="3600" w:hanging="360"/>
+      </w:pPr>
+      <w:rPr>
+        <w:rFonts w:ascii="Wingdings" w:hAnsi="Wingdings" w:hint="default"/>
+        <w:sz w:val="20"/>
+      </w:rPr>
+    </w:lvl>
+    <w:lvl w:ilvl="5" w:tentative="1">
+      <w:start w:val="1"/>
+      <w:numFmt w:val="bullet"/>
+      <w:lvlText w:val=""/>
+      <w:lvlJc w:val="left"/>
+      <w:pPr>
+        <w:tabs>
+          <w:tab w:val="num" w:pos="4320"/>
+        </w:tabs>
+        <w:ind w:left="4320" w:hanging="360"/>
+      </w:pPr>
+      <w:rPr>
+        <w:rFonts w:ascii="Wingdings" w:hAnsi="Wingdings" w:hint="default"/>
+        <w:sz w:val="20"/>
+      </w:rPr>
+    </w:lvl>
+    <w:lvl w:ilvl="6" w:tentative="1">
+      <w:start w:val="1"/>
+      <w:numFmt w:val="bullet"/>
+      <w:lvlText w:val=""/>
+      <w:lvlJc w:val="left"/>
+      <w:pPr>
+        <w:tabs>
+          <w:tab w:val="num" w:pos="5040"/>
+        </w:tabs>
+        <w:ind w:left="5040" w:hanging="360"/>
+      </w:pPr>
+      <w:rPr>
+        <w:rFonts w:ascii="Wingdings" w:hAnsi="Wingdings" w:hint="default"/>
+        <w:sz w:val="20"/>
+      </w:rPr>
+    </w:lvl>
+    <w:lvl w:ilvl="7" w:tentative="1">
+      <w:start w:val="1"/>
+      <w:numFmt w:val="bullet"/>
+      <w:lvlText w:val=""/>
+      <w:lvlJc w:val="left"/>
+      <w:pPr>
+        <w:tabs>
+          <w:tab w:val="num" w:pos="5760"/>
+        </w:tabs>
+        <w:ind w:left="5760" w:hanging="360"/>
+      </w:pPr>
+      <w:rPr>
+        <w:rFonts w:ascii="Wingdings" w:hAnsi="Wingdings" w:hint="default"/>
+        <w:sz w:val="20"/>
+      </w:rPr>
+    </w:lvl>
+    <w:lvl w:ilvl="8" w:tentative="1">
+      <w:start w:val="1"/>
+      <w:numFmt w:val="bullet"/>
+      <w:lvlText w:val=""/>
+      <w:lvlJc w:val="left"/>
+      <w:pPr>
+        <w:tabs>
+          <w:tab w:val="num" w:pos="6480"/>
+        </w:tabs>
+        <w:ind w:left="6480" w:hanging="360"/>
+      </w:pPr>
+      <w:rPr>
+        <w:rFonts w:ascii="Wingdings" w:hAnsi="Wingdings" w:hint="default"/>
+        <w:sz w:val="20"/>
+      </w:rPr>
+    </w:lvl>
+  </w:abstractNum>
+  <w:abstractNum w:abstractNumId="12" w15:restartNumberingAfterBreak="0">
     <w:nsid w:val="3D400725"/>
     <w:multiLevelType w:val="multilevel"/>
     <w:tmpl w:val="8DA8C8BC"/>
@@ -1443,7 +3419,156 @@
       </w:rPr>
     </w:lvl>
   </w:abstractNum>
-  <w:abstractNum w:abstractNumId="6" w15:restartNumberingAfterBreak="0">
+  <w:abstractNum w:abstractNumId="13" w15:restartNumberingAfterBreak="0">
+    <w:nsid w:val="40164988"/>
+    <w:multiLevelType w:val="multilevel"/>
+    <w:tmpl w:val="677A12B2"/>
+    <w:lvl w:ilvl="0">
+      <w:start w:val="1"/>
+      <w:numFmt w:val="bullet"/>
+      <w:lvlText w:val=""/>
+      <w:lvlJc w:val="left"/>
+      <w:pPr>
+        <w:tabs>
+          <w:tab w:val="num" w:pos="720"/>
+        </w:tabs>
+        <w:ind w:left="720" w:hanging="360"/>
+      </w:pPr>
+      <w:rPr>
+        <w:rFonts w:ascii="Symbol" w:hAnsi="Symbol" w:hint="default"/>
+        <w:sz w:val="20"/>
+      </w:rPr>
+    </w:lvl>
+    <w:lvl w:ilvl="1" w:tentative="1">
+      <w:start w:val="1"/>
+      <w:numFmt w:val="bullet"/>
+      <w:lvlText w:val="o"/>
+      <w:lvlJc w:val="left"/>
+      <w:pPr>
+        <w:tabs>
+          <w:tab w:val="num" w:pos="1440"/>
+        </w:tabs>
+        <w:ind w:left="1440" w:hanging="360"/>
+      </w:pPr>
+      <w:rPr>
+        <w:rFonts w:ascii="Courier New" w:hAnsi="Courier New" w:hint="default"/>
+        <w:sz w:val="20"/>
+      </w:rPr>
+    </w:lvl>
+    <w:lvl w:ilvl="2" w:tentative="1">
+      <w:start w:val="1"/>
+      <w:numFmt w:val="bullet"/>
+      <w:lvlText w:val=""/>
+      <w:lvlJc w:val="left"/>
+      <w:pPr>
+        <w:tabs>
+          <w:tab w:val="num" w:pos="2160"/>
+        </w:tabs>
+        <w:ind w:left="2160" w:hanging="360"/>
+      </w:pPr>
+      <w:rPr>
+        <w:rFonts w:ascii="Wingdings" w:hAnsi="Wingdings" w:hint="default"/>
+        <w:sz w:val="20"/>
+      </w:rPr>
+    </w:lvl>
+    <w:lvl w:ilvl="3" w:tentative="1">
+      <w:start w:val="1"/>
+      <w:numFmt w:val="bullet"/>
+      <w:lvlText w:val=""/>
+      <w:lvlJc w:val="left"/>
+      <w:pPr>
+        <w:tabs>
+          <w:tab w:val="num" w:pos="2880"/>
+        </w:tabs>
+        <w:ind w:left="2880" w:hanging="360"/>
+      </w:pPr>
+      <w:rPr>
+        <w:rFonts w:ascii="Wingdings" w:hAnsi="Wingdings" w:hint="default"/>
+        <w:sz w:val="20"/>
+      </w:rPr>
+    </w:lvl>
+    <w:lvl w:ilvl="4" w:tentative="1">
+      <w:start w:val="1"/>
+      <w:numFmt w:val="bullet"/>
+      <w:lvlText w:val=""/>
+      <w:lvlJc w:val="left"/>
+      <w:pPr>
+        <w:tabs>
+          <w:tab w:val="num" w:pos="3600"/>
+        </w:tabs>
+        <w:ind w:left="3600" w:hanging="360"/>
+      </w:pPr>
+      <w:rPr>
+        <w:rFonts w:ascii="Wingdings" w:hAnsi="Wingdings" w:hint="default"/>
+        <w:sz w:val="20"/>
+      </w:rPr>
+    </w:lvl>
+    <w:lvl w:ilvl="5" w:tentative="1">
+      <w:start w:val="1"/>
+      <w:numFmt w:val="bullet"/>
+      <w:lvlText w:val=""/>
+      <w:lvlJc w:val="left"/>
+      <w:pPr>
+        <w:tabs>
+          <w:tab w:val="num" w:pos="4320"/>
+        </w:tabs>
+        <w:ind w:left="4320" w:hanging="360"/>
+      </w:pPr>
+      <w:rPr>
+        <w:rFonts w:ascii="Wingdings" w:hAnsi="Wingdings" w:hint="default"/>
+        <w:sz w:val="20"/>
+      </w:rPr>
+    </w:lvl>
+    <w:lvl w:ilvl="6" w:tentative="1">
+      <w:start w:val="1"/>
+      <w:numFmt w:val="bullet"/>
+      <w:lvlText w:val=""/>
+      <w:lvlJc w:val="left"/>
+      <w:pPr>
+        <w:tabs>
+          <w:tab w:val="num" w:pos="5040"/>
+        </w:tabs>
+        <w:ind w:left="5040" w:hanging="360"/>
+      </w:pPr>
+      <w:rPr>
+        <w:rFonts w:ascii="Wingdings" w:hAnsi="Wingdings" w:hint="default"/>
+        <w:sz w:val="20"/>
+      </w:rPr>
+    </w:lvl>
+    <w:lvl w:ilvl="7" w:tentative="1">
+      <w:start w:val="1"/>
+      <w:numFmt w:val="bullet"/>
+      <w:lvlText w:val=""/>
+      <w:lvlJc w:val="left"/>
+      <w:pPr>
+        <w:tabs>
+          <w:tab w:val="num" w:pos="5760"/>
+        </w:tabs>
+        <w:ind w:left="5760" w:hanging="360"/>
+      </w:pPr>
+      <w:rPr>
+        <w:rFonts w:ascii="Wingdings" w:hAnsi="Wingdings" w:hint="default"/>
+        <w:sz w:val="20"/>
+      </w:rPr>
+    </w:lvl>
+    <w:lvl w:ilvl="8" w:tentative="1">
+      <w:start w:val="1"/>
+      <w:numFmt w:val="bullet"/>
+      <w:lvlText w:val=""/>
+      <w:lvlJc w:val="left"/>
+      <w:pPr>
+        <w:tabs>
+          <w:tab w:val="num" w:pos="6480"/>
+        </w:tabs>
+        <w:ind w:left="6480" w:hanging="360"/>
+      </w:pPr>
+      <w:rPr>
+        <w:rFonts w:ascii="Wingdings" w:hAnsi="Wingdings" w:hint="default"/>
+        <w:sz w:val="20"/>
+      </w:rPr>
+    </w:lvl>
+  </w:abstractNum>
+  <w:abstractNum w:abstractNumId="14" w15:restartNumberingAfterBreak="0">
     <w:nsid w:val="4A5E36D8"/>
     <w:multiLevelType w:val="multilevel"/>
     <w:tmpl w:val="7910C9B4"/>
@@ -1592,26 +3717,470 @@
       </w:rPr>
     </w:lvl>
   </w:abstractNum>
+  <w:abstractNum w:abstractNumId="15" w15:restartNumberingAfterBreak="0">
+    <w:nsid w:val="53F7677E"/>
+    <w:multiLevelType w:val="multilevel"/>
+    <w:tmpl w:val="546652B4"/>
+    <w:lvl w:ilvl="0">
+      <w:start w:val="1"/>
+      <w:numFmt w:val="bullet"/>
+      <w:lvlText w:val=""/>
+      <w:lvlJc w:val="left"/>
+      <w:pPr>
+        <w:tabs>
+          <w:tab w:val="num" w:pos="720"/>
+        </w:tabs>
+        <w:ind w:left="720" w:hanging="360"/>
+      </w:pPr>
+      <w:rPr>
+        <w:rFonts w:ascii="Symbol" w:hAnsi="Symbol" w:hint="default"/>
+        <w:sz w:val="20"/>
+      </w:rPr>
+    </w:lvl>
+    <w:lvl w:ilvl="1" w:tentative="1">
+      <w:start w:val="1"/>
+      <w:numFmt w:val="bullet"/>
+      <w:lvlText w:val="o"/>
+      <w:lvlJc w:val="left"/>
+      <w:pPr>
+        <w:tabs>
+          <w:tab w:val="num" w:pos="1440"/>
+        </w:tabs>
+        <w:ind w:left="1440" w:hanging="360"/>
+      </w:pPr>
+      <w:rPr>
+        <w:rFonts w:ascii="Courier New" w:hAnsi="Courier New" w:hint="default"/>
+        <w:sz w:val="20"/>
+      </w:rPr>
+    </w:lvl>
+    <w:lvl w:ilvl="2" w:tentative="1">
+      <w:start w:val="1"/>
+      <w:numFmt w:val="bullet"/>
+      <w:lvlText w:val=""/>
+      <w:lvlJc w:val="left"/>
+      <w:pPr>
+        <w:tabs>
+          <w:tab w:val="num" w:pos="2160"/>
+        </w:tabs>
+        <w:ind w:left="2160" w:hanging="360"/>
+      </w:pPr>
+      <w:rPr>
+        <w:rFonts w:ascii="Wingdings" w:hAnsi="Wingdings" w:hint="default"/>
+        <w:sz w:val="20"/>
+      </w:rPr>
+    </w:lvl>
+    <w:lvl w:ilvl="3" w:tentative="1">
+      <w:start w:val="1"/>
+      <w:numFmt w:val="bullet"/>
+      <w:lvlText w:val=""/>
+      <w:lvlJc w:val="left"/>
+      <w:pPr>
+        <w:tabs>
+          <w:tab w:val="num" w:pos="2880"/>
+        </w:tabs>
+        <w:ind w:left="2880" w:hanging="360"/>
+      </w:pPr>
+      <w:rPr>
+        <w:rFonts w:ascii="Wingdings" w:hAnsi="Wingdings" w:hint="default"/>
+        <w:sz w:val="20"/>
+      </w:rPr>
+    </w:lvl>
+    <w:lvl w:ilvl="4" w:tentative="1">
+      <w:start w:val="1"/>
+      <w:numFmt w:val="bullet"/>
+      <w:lvlText w:val=""/>
+      <w:lvlJc w:val="left"/>
+      <w:pPr>
+        <w:tabs>
+          <w:tab w:val="num" w:pos="3600"/>
+        </w:tabs>
+        <w:ind w:left="3600" w:hanging="360"/>
+      </w:pPr>
+      <w:rPr>
+        <w:rFonts w:ascii="Wingdings" w:hAnsi="Wingdings" w:hint="default"/>
+        <w:sz w:val="20"/>
+      </w:rPr>
+    </w:lvl>
+    <w:lvl w:ilvl="5" w:tentative="1">
+      <w:start w:val="1"/>
+      <w:numFmt w:val="bullet"/>
+      <w:lvlText w:val=""/>
+      <w:lvlJc w:val="left"/>
+      <w:pPr>
+        <w:tabs>
+          <w:tab w:val="num" w:pos="4320"/>
+        </w:tabs>
+        <w:ind w:left="4320" w:hanging="360"/>
+      </w:pPr>
+      <w:rPr>
+        <w:rFonts w:ascii="Wingdings" w:hAnsi="Wingdings" w:hint="default"/>
+        <w:sz w:val="20"/>
+      </w:rPr>
+    </w:lvl>
+    <w:lvl w:ilvl="6" w:tentative="1">
+      <w:start w:val="1"/>
+      <w:numFmt w:val="bullet"/>
+      <w:lvlText w:val=""/>
+      <w:lvlJc w:val="left"/>
+      <w:pPr>
+        <w:tabs>
+          <w:tab w:val="num" w:pos="5040"/>
+        </w:tabs>
+        <w:ind w:left="5040" w:hanging="360"/>
+      </w:pPr>
+      <w:rPr>
+        <w:rFonts w:ascii="Wingdings" w:hAnsi="Wingdings" w:hint="default"/>
+        <w:sz w:val="20"/>
+      </w:rPr>
+    </w:lvl>
+    <w:lvl w:ilvl="7" w:tentative="1">
+      <w:start w:val="1"/>
+      <w:numFmt w:val="bullet"/>
+      <w:lvlText w:val=""/>
+      <w:lvlJc w:val="left"/>
+      <w:pPr>
+        <w:tabs>
+          <w:tab w:val="num" w:pos="5760"/>
+        </w:tabs>
+        <w:ind w:left="5760" w:hanging="360"/>
+      </w:pPr>
+      <w:rPr>
+        <w:rFonts w:ascii="Wingdings" w:hAnsi="Wingdings" w:hint="default"/>
+        <w:sz w:val="20"/>
+      </w:rPr>
+    </w:lvl>
+    <w:lvl w:ilvl="8" w:tentative="1">
+      <w:start w:val="1"/>
+      <w:numFmt w:val="bullet"/>
+      <w:lvlText w:val=""/>
+      <w:lvlJc w:val="left"/>
+      <w:pPr>
+        <w:tabs>
+          <w:tab w:val="num" w:pos="6480"/>
+        </w:tabs>
+        <w:ind w:left="6480" w:hanging="360"/>
+      </w:pPr>
+      <w:rPr>
+        <w:rFonts w:ascii="Wingdings" w:hAnsi="Wingdings" w:hint="default"/>
+        <w:sz w:val="20"/>
+      </w:rPr>
+    </w:lvl>
+  </w:abstractNum>
+  <w:abstractNum w:abstractNumId="16" w15:restartNumberingAfterBreak="0">
+    <w:nsid w:val="5E0D6B46"/>
+    <w:multiLevelType w:val="multilevel"/>
+    <w:tmpl w:val="6012F8BA"/>
+    <w:lvl w:ilvl="0">
+      <w:start w:val="1"/>
+      <w:numFmt w:val="bullet"/>
+      <w:lvlText w:val=""/>
+      <w:lvlJc w:val="left"/>
+      <w:pPr>
+        <w:tabs>
+          <w:tab w:val="num" w:pos="720"/>
+        </w:tabs>
+        <w:ind w:left="720" w:hanging="360"/>
+      </w:pPr>
+      <w:rPr>
+        <w:rFonts w:ascii="Symbol" w:hAnsi="Symbol" w:hint="default"/>
+        <w:sz w:val="20"/>
+      </w:rPr>
+    </w:lvl>
+    <w:lvl w:ilvl="1" w:tentative="1">
+      <w:start w:val="1"/>
+      <w:numFmt w:val="bullet"/>
+      <w:lvlText w:val="o"/>
+      <w:lvlJc w:val="left"/>
+      <w:pPr>
+        <w:tabs>
+          <w:tab w:val="num" w:pos="1440"/>
+        </w:tabs>
+        <w:ind w:left="1440" w:hanging="360"/>
+      </w:pPr>
+      <w:rPr>
+        <w:rFonts w:ascii="Courier New" w:hAnsi="Courier New" w:hint="default"/>
+        <w:sz w:val="20"/>
+      </w:rPr>
+    </w:lvl>
+    <w:lvl w:ilvl="2" w:tentative="1">
+      <w:start w:val="1"/>
+      <w:numFmt w:val="bullet"/>
+      <w:lvlText w:val=""/>
+      <w:lvlJc w:val="left"/>
+      <w:pPr>
+        <w:tabs>
+          <w:tab w:val="num" w:pos="2160"/>
+        </w:tabs>
+        <w:ind w:left="2160" w:hanging="360"/>
+      </w:pPr>
+      <w:rPr>
+        <w:rFonts w:ascii="Wingdings" w:hAnsi="Wingdings" w:hint="default"/>
+        <w:sz w:val="20"/>
+      </w:rPr>
+    </w:lvl>
+    <w:lvl w:ilvl="3" w:tentative="1">
+      <w:start w:val="1"/>
+      <w:numFmt w:val="bullet"/>
+      <w:lvlText w:val=""/>
+      <w:lvlJc w:val="left"/>
+      <w:pPr>
+        <w:tabs>
+          <w:tab w:val="num" w:pos="2880"/>
+        </w:tabs>
+        <w:ind w:left="2880" w:hanging="360"/>
+      </w:pPr>
+      <w:rPr>
+        <w:rFonts w:ascii="Wingdings" w:hAnsi="Wingdings" w:hint="default"/>
+        <w:sz w:val="20"/>
+      </w:rPr>
+    </w:lvl>
+    <w:lvl w:ilvl="4" w:tentative="1">
+      <w:start w:val="1"/>
+      <w:numFmt w:val="bullet"/>
+      <w:lvlText w:val=""/>
+      <w:lvlJc w:val="left"/>
+      <w:pPr>
+        <w:tabs>
+          <w:tab w:val="num" w:pos="3600"/>
+        </w:tabs>
+        <w:ind w:left="3600" w:hanging="360"/>
+      </w:pPr>
+      <w:rPr>
+        <w:rFonts w:ascii="Wingdings" w:hAnsi="Wingdings" w:hint="default"/>
+        <w:sz w:val="20"/>
+      </w:rPr>
+    </w:lvl>
+    <w:lvl w:ilvl="5" w:tentative="1">
+      <w:start w:val="1"/>
+      <w:numFmt w:val="bullet"/>
+      <w:lvlText w:val=""/>
+      <w:lvlJc w:val="left"/>
+      <w:pPr>
+        <w:tabs>
+          <w:tab w:val="num" w:pos="4320"/>
+        </w:tabs>
+        <w:ind w:left="4320" w:hanging="360"/>
+      </w:pPr>
+      <w:rPr>
+        <w:rFonts w:ascii="Wingdings" w:hAnsi="Wingdings" w:hint="default"/>
+        <w:sz w:val="20"/>
+      </w:rPr>
+    </w:lvl>
+    <w:lvl w:ilvl="6" w:tentative="1">
+      <w:start w:val="1"/>
+      <w:numFmt w:val="bullet"/>
+      <w:lvlText w:val=""/>
+      <w:lvlJc w:val="left"/>
+      <w:pPr>
+        <w:tabs>
+          <w:tab w:val="num" w:pos="5040"/>
+        </w:tabs>
+        <w:ind w:left="5040" w:hanging="360"/>
+      </w:pPr>
+      <w:rPr>
+        <w:rFonts w:ascii="Wingdings" w:hAnsi="Wingdings" w:hint="default"/>
+        <w:sz w:val="20"/>
+      </w:rPr>
+    </w:lvl>
+    <w:lvl w:ilvl="7" w:tentative="1">
+      <w:start w:val="1"/>
+      <w:numFmt w:val="bullet"/>
+      <w:lvlText w:val=""/>
+      <w:lvlJc w:val="left"/>
+      <w:pPr>
+        <w:tabs>
+          <w:tab w:val="num" w:pos="5760"/>
+        </w:tabs>
+        <w:ind w:left="5760" w:hanging="360"/>
+      </w:pPr>
+      <w:rPr>
+        <w:rFonts w:ascii="Wingdings" w:hAnsi="Wingdings" w:hint="default"/>
+        <w:sz w:val="20"/>
+      </w:rPr>
+    </w:lvl>
+    <w:lvl w:ilvl="8" w:tentative="1">
+      <w:start w:val="1"/>
+      <w:numFmt w:val="bullet"/>
+      <w:lvlText w:val=""/>
+      <w:lvlJc w:val="left"/>
+      <w:pPr>
+        <w:tabs>
+          <w:tab w:val="num" w:pos="6480"/>
+        </w:tabs>
+        <w:ind w:left="6480" w:hanging="360"/>
+      </w:pPr>
+      <w:rPr>
+        <w:rFonts w:ascii="Wingdings" w:hAnsi="Wingdings" w:hint="default"/>
+        <w:sz w:val="20"/>
+      </w:rPr>
+    </w:lvl>
+  </w:abstractNum>
+  <w:abstractNum w:abstractNumId="17" w15:restartNumberingAfterBreak="0">
+    <w:nsid w:val="691B0850"/>
+    <w:multiLevelType w:val="multilevel"/>
+    <w:tmpl w:val="1C544394"/>
+    <w:lvl w:ilvl="0">
+      <w:start w:val="1"/>
+      <w:numFmt w:val="decimal"/>
+      <w:lvlText w:val="%1."/>
+      <w:lvlJc w:val="left"/>
+      <w:pPr>
+        <w:tabs>
+          <w:tab w:val="num" w:pos="720"/>
+        </w:tabs>
+        <w:ind w:left="720" w:hanging="360"/>
+      </w:pPr>
+    </w:lvl>
+    <w:lvl w:ilvl="1" w:tentative="1">
+      <w:start w:val="1"/>
+      <w:numFmt w:val="decimal"/>
+      <w:lvlText w:val="%2."/>
+      <w:lvlJc w:val="left"/>
+      <w:pPr>
+        <w:tabs>
+          <w:tab w:val="num" w:pos="1440"/>
+        </w:tabs>
+        <w:ind w:left="1440" w:hanging="360"/>
+      </w:pPr>
+    </w:lvl>
+    <w:lvl w:ilvl="2" w:tentative="1">
+      <w:start w:val="1"/>
+      <w:numFmt w:val="decimal"/>
+      <w:lvlText w:val="%3."/>
+      <w:lvlJc w:val="left"/>
+      <w:pPr>
+        <w:tabs>
+          <w:tab w:val="num" w:pos="2160"/>
+        </w:tabs>
+        <w:ind w:left="2160" w:hanging="360"/>
+      </w:pPr>
+    </w:lvl>
+    <w:lvl w:ilvl="3" w:tentative="1">
+      <w:start w:val="1"/>
+      <w:numFmt w:val="decimal"/>
+      <w:lvlText w:val="%4."/>
+      <w:lvlJc w:val="left"/>
+      <w:pPr>
+        <w:tabs>
+          <w:tab w:val="num" w:pos="2880"/>
+        </w:tabs>
+        <w:ind w:left="2880" w:hanging="360"/>
+      </w:pPr>
+    </w:lvl>
+    <w:lvl w:ilvl="4" w:tentative="1">
+      <w:start w:val="1"/>
+      <w:numFmt w:val="decimal"/>
+      <w:lvlText w:val="%5."/>
+      <w:lvlJc w:val="left"/>
+      <w:pPr>
+        <w:tabs>
+          <w:tab w:val="num" w:pos="3600"/>
+        </w:tabs>
+        <w:ind w:left="3600" w:hanging="360"/>
+      </w:pPr>
+    </w:lvl>
+    <w:lvl w:ilvl="5" w:tentative="1">
+      <w:start w:val="1"/>
+      <w:numFmt w:val="decimal"/>
+      <w:lvlText w:val="%6."/>
+      <w:lvlJc w:val="left"/>
+      <w:pPr>
+        <w:tabs>
+          <w:tab w:val="num" w:pos="4320"/>
+        </w:tabs>
+        <w:ind w:left="4320" w:hanging="360"/>
+      </w:pPr>
+    </w:lvl>
+    <w:lvl w:ilvl="6" w:tentative="1">
+      <w:start w:val="1"/>
+      <w:numFmt w:val="decimal"/>
+      <w:lvlText w:val="%7."/>
+      <w:lvlJc w:val="left"/>
+      <w:pPr>
+        <w:tabs>
+          <w:tab w:val="num" w:pos="5040"/>
+        </w:tabs>
+        <w:ind w:left="5040" w:hanging="360"/>
+      </w:pPr>
+    </w:lvl>
+    <w:lvl w:ilvl="7" w:tentative="1">
+      <w:start w:val="1"/>
+      <w:numFmt w:val="decimal"/>
+      <w:lvlText w:val="%8."/>
+      <w:lvlJc w:val="left"/>
+      <w:pPr>
+        <w:tabs>
+          <w:tab w:val="num" w:pos="5760"/>
+        </w:tabs>
+        <w:ind w:left="5760" w:hanging="360"/>
+      </w:pPr>
+    </w:lvl>
+    <w:lvl w:ilvl="8" w:tentative="1">
+      <w:start w:val="1"/>
+      <w:numFmt w:val="decimal"/>
+      <w:lvlText w:val="%9."/>
+      <w:lvlJc w:val="left"/>
+      <w:pPr>
+        <w:tabs>
+          <w:tab w:val="num" w:pos="6480"/>
+        </w:tabs>
+        <w:ind w:left="6480" w:hanging="360"/>
+      </w:pPr>
+    </w:lvl>
+  </w:abstractNum>
   <w:num w:numId="1" w16cid:durableId="1575820255">
+    <w:abstractNumId w:val="10"/>
+  </w:num>
+  <w:num w:numId="2" w16cid:durableId="1505196338">
+    <w:abstractNumId w:val="14"/>
+  </w:num>
+  <w:num w:numId="3" w16cid:durableId="954750755">
+    <w:abstractNumId w:val="12"/>
+  </w:num>
+  <w:num w:numId="4" w16cid:durableId="837110879">
+    <w:abstractNumId w:val="1"/>
+  </w:num>
+  <w:num w:numId="5" w16cid:durableId="42100126">
+    <w:abstractNumId w:val="5"/>
+  </w:num>
+  <w:num w:numId="6" w16cid:durableId="79445867">
+    <w:abstractNumId w:val="8"/>
+  </w:num>
+  <w:num w:numId="7" w16cid:durableId="1280994147">
     <w:abstractNumId w:val="4"/>
   </w:num>
-  <w:num w:numId="2" w16cid:durableId="1505196338">
+  <w:num w:numId="8" w16cid:durableId="79834118">
+    <w:abstractNumId w:val="0"/>
+  </w:num>
+  <w:num w:numId="9" w16cid:durableId="611910022">
     <w:abstractNumId w:val="6"/>
   </w:num>
-  <w:num w:numId="3" w16cid:durableId="954750755">
-    <w:abstractNumId w:val="5"/>
+  <w:num w:numId="10" w16cid:durableId="699013459">
+    <w:abstractNumId w:val="9"/>
   </w:num>
-  <w:num w:numId="4" w16cid:durableId="837110879">
-    <w:abstractNumId w:val="0"/>
+  <w:num w:numId="11" w16cid:durableId="1557276235">
+    <w:abstractNumId w:val="11"/>
   </w:num>
-  <w:num w:numId="5" w16cid:durableId="42100126">
+  <w:num w:numId="12" w16cid:durableId="505636768">
+    <w:abstractNumId w:val="7"/>
+  </w:num>
+  <w:num w:numId="13" w16cid:durableId="1983465897">
+    <w:abstractNumId w:val="17"/>
+  </w:num>
+  <w:num w:numId="14" w16cid:durableId="999308083">
     <w:abstractNumId w:val="2"/>
   </w:num>
-  <w:num w:numId="6" w16cid:durableId="79445867">
+  <w:num w:numId="15" w16cid:durableId="1474832320">
+    <w:abstractNumId w:val="16"/>
+  </w:num>
+  <w:num w:numId="16" w16cid:durableId="2113698157">
     <w:abstractNumId w:val="3"/>
   </w:num>
-  <w:num w:numId="7" w16cid:durableId="1280994147">
-    <w:abstractNumId w:val="1"/>
+  <w:num w:numId="17" w16cid:durableId="1103888506">
+    <w:abstractNumId w:val="13"/>
+  </w:num>
+  <w:num w:numId="18" w16cid:durableId="644243043">
+    <w:abstractNumId w:val="15"/>
   </w:num>
 </w:numbering>
 </file>

</xml_diff>